<commit_message>
feat: add lecture 6 note
</commit_message>
<xml_diff>
--- a/lec5/lec5_exercise_toanly.docx
+++ b/lec5/lec5_exercise_toanly.docx
@@ -83,6 +83,13 @@
           <w:szCs w:val="26"/>
         </w:rPr>
         <w:t xml:space="preserve"> </w:t>
+      </w:r>
+      <w:r>
+        <w:rPr>
+          <w:sz w:val="26"/>
+          <w:szCs w:val="26"/>
+        </w:rPr>
+        <w:t>f(x) follows an Exponential distribution</w:t>
       </w:r>
     </w:p>
     <w:p>
@@ -217,7 +224,24 @@
               <w:sz w:val="26"/>
               <w:szCs w:val="26"/>
             </w:rPr>
-            <m:t xml:space="preserve">             = </m:t>
+            <m:t xml:space="preserve">              </m:t>
+          </m:r>
+          <m:r>
+            <w:rPr>
+              <w:rFonts w:ascii="Cambria Math" w:eastAsiaTheme="minorEastAsia" w:hAnsi="Cambria Math"/>
+              <w:sz w:val="26"/>
+              <w:szCs w:val="26"/>
+              <w:lang w:val="vi-VN"/>
+            </w:rPr>
+            <m:t xml:space="preserve">                             </m:t>
+          </m:r>
+          <m:r>
+            <w:rPr>
+              <w:rFonts w:ascii="Cambria Math" w:eastAsiaTheme="minorEastAsia" w:hAnsi="Cambria Math"/>
+              <w:sz w:val="26"/>
+              <w:szCs w:val="26"/>
+            </w:rPr>
+            <m:t xml:space="preserve">= </m:t>
           </m:r>
           <m:nary>
             <m:naryPr>
@@ -387,7 +411,24 @@
               <w:sz w:val="26"/>
               <w:szCs w:val="26"/>
             </w:rPr>
-            <m:t xml:space="preserve">             = </m:t>
+            <m:t xml:space="preserve">            </m:t>
+          </m:r>
+          <m:r>
+            <w:rPr>
+              <w:rFonts w:ascii="Cambria Math" w:eastAsiaTheme="minorEastAsia" w:hAnsi="Cambria Math"/>
+              <w:sz w:val="26"/>
+              <w:szCs w:val="26"/>
+              <w:lang w:val="vi-VN"/>
+            </w:rPr>
+            <m:t xml:space="preserve">                            </m:t>
+          </m:r>
+          <m:r>
+            <w:rPr>
+              <w:rFonts w:ascii="Cambria Math" w:eastAsiaTheme="minorEastAsia" w:hAnsi="Cambria Math"/>
+              <w:sz w:val="26"/>
+              <w:szCs w:val="26"/>
+            </w:rPr>
+            <m:t xml:space="preserve">   = </m:t>
           </m:r>
           <m:nary>
             <m:naryPr>
@@ -689,7 +730,24 @@
               <w:sz w:val="26"/>
               <w:szCs w:val="26"/>
             </w:rPr>
-            <m:t xml:space="preserve">             =-</m:t>
+            <m:t xml:space="preserve">              </m:t>
+          </m:r>
+          <m:r>
+            <w:rPr>
+              <w:rFonts w:ascii="Cambria Math" w:eastAsiaTheme="minorEastAsia" w:hAnsi="Cambria Math"/>
+              <w:sz w:val="26"/>
+              <w:szCs w:val="26"/>
+              <w:lang w:val="vi-VN"/>
+            </w:rPr>
+            <m:t xml:space="preserve">                             </m:t>
+          </m:r>
+          <m:r>
+            <w:rPr>
+              <w:rFonts w:ascii="Cambria Math" w:eastAsiaTheme="minorEastAsia" w:hAnsi="Cambria Math"/>
+              <w:sz w:val="26"/>
+              <w:szCs w:val="26"/>
+            </w:rPr>
+            <m:t>=-</m:t>
           </m:r>
           <m:sSup>
             <m:sSupPr>
@@ -1125,7 +1183,24 @@
             <w:sz w:val="26"/>
             <w:szCs w:val="26"/>
           </w:rPr>
-          <m:t xml:space="preserve">             =</m:t>
+          <m:t xml:space="preserve">              </m:t>
+        </m:r>
+        <m:r>
+          <w:rPr>
+            <w:rFonts w:ascii="Cambria Math" w:eastAsiaTheme="minorEastAsia" w:hAnsi="Cambria Math"/>
+            <w:sz w:val="26"/>
+            <w:szCs w:val="26"/>
+            <w:lang w:val="vi-VN"/>
+          </w:rPr>
+          <m:t xml:space="preserve">                             </m:t>
+        </m:r>
+        <m:r>
+          <w:rPr>
+            <w:rFonts w:ascii="Cambria Math" w:eastAsiaTheme="minorEastAsia" w:hAnsi="Cambria Math"/>
+            <w:sz w:val="26"/>
+            <w:szCs w:val="26"/>
+          </w:rPr>
+          <m:t>=</m:t>
         </m:r>
         <m:sSup>
           <m:sSupPr>
@@ -1205,7 +1280,7 @@
             <w:sz w:val="26"/>
             <w:szCs w:val="26"/>
           </w:rPr>
-          <m:t>+1=0.767</m:t>
+          <m:t>+1=0.7675</m:t>
         </m:r>
       </m:oMath>
       <w:r>
@@ -1328,7 +1403,7 @@
               <w:sz w:val="26"/>
               <w:szCs w:val="26"/>
             </w:rPr>
-            <m:t xml:space="preserve">                   =P</m:t>
+            <m:t xml:space="preserve">                                 =P</m:t>
           </m:r>
           <m:d>
             <m:dPr>
@@ -1402,7 +1477,7 @@
             <w:sz w:val="26"/>
             <w:szCs w:val="26"/>
           </w:rPr>
-          <m:t xml:space="preserve">                   =</m:t>
+          <m:t xml:space="preserve">                                 =</m:t>
         </m:r>
         <m:nary>
           <m:naryPr>
@@ -1748,7 +1823,7 @@
                 <w:sz w:val="26"/>
                 <w:szCs w:val="26"/>
               </w:rPr>
-              <m:t>=0.607</m:t>
+              <m:t>=0.6065</m:t>
             </m:r>
           </m:e>
         </m:nary>
@@ -2786,15 +2861,7 @@
               <w:sz w:val="26"/>
               <w:szCs w:val="26"/>
             </w:rPr>
-            <m:t>-1=</m:t>
-          </m:r>
-          <m:r>
-            <w:rPr>
-              <w:rFonts w:ascii="Cambria Math" w:eastAsiaTheme="minorEastAsia" w:hAnsi="Cambria Math"/>
-              <w:sz w:val="26"/>
-              <w:szCs w:val="26"/>
-            </w:rPr>
-            <m:t>1.917</m:t>
+            <m:t>-1=1.9167</m:t>
           </m:r>
         </m:oMath>
       </m:oMathPara>
@@ -2809,13 +2876,6 @@
           <w:szCs w:val="26"/>
         </w:rPr>
       </w:pPr>
-      <w:r>
-        <w:rPr>
-          <w:sz w:val="26"/>
-          <w:szCs w:val="26"/>
-        </w:rPr>
-        <w:t xml:space="preserve"> </w:t>
-      </w:r>
     </w:p>
     <w:p>
       <w:pPr>
@@ -2843,6 +2903,14 @@
           <w:szCs w:val="26"/>
         </w:rPr>
         <w:t xml:space="preserve"> </w:t>
+      </w:r>
+      <w:r>
+        <w:rPr>
+          <w:rFonts w:eastAsiaTheme="minorEastAsia"/>
+          <w:sz w:val="26"/>
+          <w:szCs w:val="26"/>
+        </w:rPr>
+        <w:t xml:space="preserve">Let </w:t>
       </w:r>
       <m:oMath>
         <m:r>
@@ -2876,6 +2944,14 @@
           </m:e>
         </m:d>
       </m:oMath>
+      <w:r>
+        <w:rPr>
+          <w:rFonts w:eastAsiaTheme="minorEastAsia"/>
+          <w:sz w:val="26"/>
+          <w:szCs w:val="26"/>
+        </w:rPr>
+        <w:t xml:space="preserve"> be launch time in hours in 2-hour window</w:t>
+      </w:r>
     </w:p>
     <w:p>
       <w:pPr>
@@ -2893,7 +2969,23 @@
           <w:sz w:val="26"/>
           <w:szCs w:val="26"/>
         </w:rPr>
-        <w:t>Within 10 minutes of the center of the launch window means the interval of interest is [5/6, 7/6]</w:t>
+        <w:t>Within 10 minutes</w:t>
+      </w:r>
+      <w:r>
+        <w:rPr>
+          <w:rFonts w:eastAsiaTheme="minorEastAsia"/>
+          <w:sz w:val="26"/>
+          <w:szCs w:val="26"/>
+        </w:rPr>
+        <w:t xml:space="preserve"> (or 1/6 hours)</w:t>
+      </w:r>
+      <w:r>
+        <w:rPr>
+          <w:rFonts w:eastAsiaTheme="minorEastAsia"/>
+          <w:sz w:val="26"/>
+          <w:szCs w:val="26"/>
+        </w:rPr>
+        <w:t xml:space="preserve"> of the center of the launch window means the interval of interest is [5/6, 7/6]</w:t>
       </w:r>
     </w:p>
     <w:p>
@@ -2917,23 +3009,7 @@
               <w:sz w:val="26"/>
               <w:szCs w:val="26"/>
             </w:rPr>
-            <m:t>=</m:t>
-          </m:r>
-          <m:r>
-            <w:rPr>
-              <w:rFonts w:ascii="Cambria Math" w:eastAsiaTheme="minorEastAsia" w:hAnsi="Cambria Math"/>
-              <w:sz w:val="26"/>
-              <w:szCs w:val="26"/>
-            </w:rPr>
-            <m:t>&gt;</m:t>
-          </m:r>
-          <m:r>
-            <w:rPr>
-              <w:rFonts w:ascii="Cambria Math" w:eastAsiaTheme="minorEastAsia" w:hAnsi="Cambria Math"/>
-              <w:sz w:val="26"/>
-              <w:szCs w:val="26"/>
-            </w:rPr>
-            <m:t>P</m:t>
+            <m:t>=&gt;P</m:t>
           </m:r>
           <m:d>
             <m:dPr>
@@ -3465,7 +3541,7 @@
             <w:sz w:val="26"/>
             <w:szCs w:val="26"/>
           </w:rPr>
-          <m:t>Mean=θ=2.4,          f</m:t>
+          <m:t>Mean=θ=2.4,               f</m:t>
         </m:r>
         <m:d>
           <m:dPr>
@@ -3933,7 +4009,7 @@
             <w:sz w:val="26"/>
             <w:szCs w:val="26"/>
           </w:rPr>
-          <m:t>=0.647</m:t>
+          <m:t>=0.6471</m:t>
         </m:r>
       </m:oMath>
     </w:p>
@@ -4240,7 +4316,7 @@
             <w:sz w:val="26"/>
             <w:szCs w:val="26"/>
           </w:rPr>
-          <m:t>=0.148</m:t>
+          <m:t>=0.1481</m:t>
         </m:r>
       </m:oMath>
     </w:p>
@@ -4353,6 +4429,61 @@
           <w:szCs w:val="26"/>
         </w:rPr>
         <w:t xml:space="preserve">2) </w:t>
+      </w:r>
+      <w:r>
+        <w:rPr>
+          <w:rFonts w:eastAsiaTheme="minorEastAsia"/>
+          <w:b/>
+          <w:bCs/>
+          <w:color w:val="000000" w:themeColor="text1"/>
+          <w:sz w:val="26"/>
+          <w:szCs w:val="26"/>
+        </w:rPr>
+        <w:tab/>
+      </w:r>
+      <w:r>
+        <w:rPr>
+          <w:rFonts w:eastAsiaTheme="minorEastAsia"/>
+          <w:b/>
+          <w:bCs/>
+          <w:color w:val="000000" w:themeColor="text1"/>
+          <w:sz w:val="26"/>
+          <w:szCs w:val="26"/>
+        </w:rPr>
+        <w:tab/>
+      </w:r>
+      <w:r>
+        <w:rPr>
+          <w:rFonts w:eastAsiaTheme="minorEastAsia"/>
+          <w:b/>
+          <w:bCs/>
+          <w:color w:val="000000" w:themeColor="text1"/>
+          <w:sz w:val="26"/>
+          <w:szCs w:val="26"/>
+        </w:rPr>
+        <w:tab/>
+      </w:r>
+      <w:r>
+        <w:rPr>
+          <w:rFonts w:eastAsiaTheme="minorEastAsia"/>
+          <w:b/>
+          <w:bCs/>
+          <w:color w:val="000000" w:themeColor="text1"/>
+          <w:sz w:val="26"/>
+          <w:szCs w:val="26"/>
+        </w:rPr>
+        <w:tab/>
+      </w:r>
+      <w:r>
+        <w:rPr>
+          <w:rFonts w:eastAsiaTheme="minorEastAsia"/>
+          <w:b/>
+          <w:bCs/>
+          <w:color w:val="000000" w:themeColor="text1"/>
+          <w:sz w:val="26"/>
+          <w:szCs w:val="26"/>
+        </w:rPr>
+        <w:tab/>
       </w:r>
       <m:oMath>
         <m:r>
@@ -6003,8 +6134,6 @@
         <w:jc w:val="both"/>
         <w:rPr>
           <w:rFonts w:eastAsiaTheme="minorEastAsia"/>
-          <w:b/>
-          <w:bCs/>
           <w:color w:val="000000" w:themeColor="text1"/>
           <w:sz w:val="26"/>
           <w:szCs w:val="26"/>
@@ -6021,6 +6150,2767 @@
         </w:rPr>
         <w:t>3)</w:t>
       </w:r>
+      <w:r>
+        <w:rPr>
+          <w:rFonts w:eastAsiaTheme="minorEastAsia"/>
+          <w:b/>
+          <w:bCs/>
+          <w:color w:val="000000" w:themeColor="text1"/>
+          <w:sz w:val="26"/>
+          <w:szCs w:val="26"/>
+        </w:rPr>
+        <w:t xml:space="preserve"> </w:t>
+      </w:r>
+      <m:oMath>
+        <m:r>
+          <w:rPr>
+            <w:rFonts w:ascii="Cambria Math" w:eastAsiaTheme="minorEastAsia" w:hAnsi="Cambria Math"/>
+            <w:color w:val="000000" w:themeColor="text1"/>
+            <w:sz w:val="26"/>
+            <w:szCs w:val="26"/>
+          </w:rPr>
+          <m:t>Mean=θ=10,              f</m:t>
+        </m:r>
+        <m:d>
+          <m:dPr>
+            <m:ctrlPr>
+              <w:rPr>
+                <w:rFonts w:ascii="Cambria Math" w:eastAsiaTheme="minorEastAsia" w:hAnsi="Cambria Math"/>
+                <w:i/>
+                <w:color w:val="000000" w:themeColor="text1"/>
+                <w:sz w:val="26"/>
+                <w:szCs w:val="26"/>
+              </w:rPr>
+            </m:ctrlPr>
+          </m:dPr>
+          <m:e>
+            <m:r>
+              <w:rPr>
+                <w:rFonts w:ascii="Cambria Math" w:eastAsiaTheme="minorEastAsia" w:hAnsi="Cambria Math"/>
+                <w:color w:val="000000" w:themeColor="text1"/>
+                <w:sz w:val="26"/>
+                <w:szCs w:val="26"/>
+              </w:rPr>
+              <m:t>R</m:t>
+            </m:r>
+          </m:e>
+        </m:d>
+        <m:r>
+          <w:rPr>
+            <w:rFonts w:ascii="Cambria Math" w:eastAsiaTheme="minorEastAsia" w:hAnsi="Cambria Math"/>
+            <w:color w:val="000000" w:themeColor="text1"/>
+            <w:sz w:val="26"/>
+            <w:szCs w:val="26"/>
+          </w:rPr>
+          <m:t>=</m:t>
+        </m:r>
+        <m:f>
+          <m:fPr>
+            <m:ctrlPr>
+              <w:rPr>
+                <w:rFonts w:ascii="Cambria Math" w:eastAsiaTheme="minorEastAsia" w:hAnsi="Cambria Math"/>
+                <w:i/>
+                <w:color w:val="000000" w:themeColor="text1"/>
+                <w:sz w:val="26"/>
+                <w:szCs w:val="26"/>
+              </w:rPr>
+            </m:ctrlPr>
+          </m:fPr>
+          <m:num>
+            <m:r>
+              <w:rPr>
+                <w:rFonts w:ascii="Cambria Math" w:eastAsiaTheme="minorEastAsia" w:hAnsi="Cambria Math"/>
+                <w:color w:val="000000" w:themeColor="text1"/>
+                <w:sz w:val="26"/>
+                <w:szCs w:val="26"/>
+              </w:rPr>
+              <m:t>1</m:t>
+            </m:r>
+          </m:num>
+          <m:den>
+            <m:r>
+              <w:rPr>
+                <w:rFonts w:ascii="Cambria Math" w:eastAsiaTheme="minorEastAsia" w:hAnsi="Cambria Math"/>
+                <w:color w:val="000000" w:themeColor="text1"/>
+                <w:sz w:val="26"/>
+                <w:szCs w:val="26"/>
+              </w:rPr>
+              <m:t>θ</m:t>
+            </m:r>
+          </m:den>
+        </m:f>
+        <m:sSup>
+          <m:sSupPr>
+            <m:ctrlPr>
+              <w:rPr>
+                <w:rFonts w:ascii="Cambria Math" w:eastAsiaTheme="minorEastAsia" w:hAnsi="Cambria Math"/>
+                <w:i/>
+                <w:color w:val="000000" w:themeColor="text1"/>
+                <w:sz w:val="26"/>
+                <w:szCs w:val="26"/>
+              </w:rPr>
+            </m:ctrlPr>
+          </m:sSupPr>
+          <m:e>
+            <m:r>
+              <w:rPr>
+                <w:rFonts w:ascii="Cambria Math" w:eastAsiaTheme="minorEastAsia" w:hAnsi="Cambria Math"/>
+                <w:color w:val="000000" w:themeColor="text1"/>
+                <w:sz w:val="26"/>
+                <w:szCs w:val="26"/>
+              </w:rPr>
+              <m:t>e</m:t>
+            </m:r>
+          </m:e>
+          <m:sup>
+            <m:r>
+              <w:rPr>
+                <w:rFonts w:ascii="Cambria Math" w:eastAsiaTheme="minorEastAsia" w:hAnsi="Cambria Math"/>
+                <w:color w:val="000000" w:themeColor="text1"/>
+                <w:sz w:val="26"/>
+                <w:szCs w:val="26"/>
+              </w:rPr>
+              <m:t>-</m:t>
+            </m:r>
+            <m:f>
+              <m:fPr>
+                <m:ctrlPr>
+                  <w:rPr>
+                    <w:rFonts w:ascii="Cambria Math" w:eastAsiaTheme="minorEastAsia" w:hAnsi="Cambria Math"/>
+                    <w:i/>
+                    <w:color w:val="000000" w:themeColor="text1"/>
+                    <w:sz w:val="26"/>
+                    <w:szCs w:val="26"/>
+                  </w:rPr>
+                </m:ctrlPr>
+              </m:fPr>
+              <m:num>
+                <m:r>
+                  <w:rPr>
+                    <w:rFonts w:ascii="Cambria Math" w:eastAsiaTheme="minorEastAsia" w:hAnsi="Cambria Math"/>
+                    <w:color w:val="000000" w:themeColor="text1"/>
+                    <w:sz w:val="26"/>
+                    <w:szCs w:val="26"/>
+                  </w:rPr>
+                  <m:t>R</m:t>
+                </m:r>
+              </m:num>
+              <m:den>
+                <m:r>
+                  <w:rPr>
+                    <w:rFonts w:ascii="Cambria Math" w:eastAsiaTheme="minorEastAsia" w:hAnsi="Cambria Math"/>
+                    <w:color w:val="000000" w:themeColor="text1"/>
+                    <w:sz w:val="26"/>
+                    <w:szCs w:val="26"/>
+                  </w:rPr>
+                  <m:t>θ</m:t>
+                </m:r>
+              </m:den>
+            </m:f>
+          </m:sup>
+        </m:sSup>
+        <m:r>
+          <w:rPr>
+            <w:rFonts w:ascii="Cambria Math" w:eastAsiaTheme="minorEastAsia" w:hAnsi="Cambria Math"/>
+            <w:color w:val="000000" w:themeColor="text1"/>
+            <w:sz w:val="26"/>
+            <w:szCs w:val="26"/>
+          </w:rPr>
+          <m:t>=0.1</m:t>
+        </m:r>
+        <m:sSup>
+          <m:sSupPr>
+            <m:ctrlPr>
+              <w:rPr>
+                <w:rFonts w:ascii="Cambria Math" w:eastAsiaTheme="minorEastAsia" w:hAnsi="Cambria Math"/>
+                <w:i/>
+                <w:color w:val="000000" w:themeColor="text1"/>
+                <w:sz w:val="26"/>
+                <w:szCs w:val="26"/>
+              </w:rPr>
+            </m:ctrlPr>
+          </m:sSupPr>
+          <m:e>
+            <m:r>
+              <w:rPr>
+                <w:rFonts w:ascii="Cambria Math" w:eastAsiaTheme="minorEastAsia" w:hAnsi="Cambria Math"/>
+                <w:color w:val="000000" w:themeColor="text1"/>
+                <w:sz w:val="26"/>
+                <w:szCs w:val="26"/>
+              </w:rPr>
+              <m:t>e</m:t>
+            </m:r>
+          </m:e>
+          <m:sup>
+            <m:r>
+              <w:rPr>
+                <w:rFonts w:ascii="Cambria Math" w:eastAsiaTheme="minorEastAsia" w:hAnsi="Cambria Math"/>
+                <w:color w:val="000000" w:themeColor="text1"/>
+                <w:sz w:val="26"/>
+                <w:szCs w:val="26"/>
+              </w:rPr>
+              <m:t>-0.1</m:t>
+            </m:r>
+            <m:r>
+              <w:rPr>
+                <w:rFonts w:ascii="Cambria Math" w:eastAsiaTheme="minorEastAsia" w:hAnsi="Cambria Math"/>
+                <w:color w:val="000000" w:themeColor="text1"/>
+                <w:sz w:val="26"/>
+                <w:szCs w:val="26"/>
+              </w:rPr>
+              <m:t>R</m:t>
+            </m:r>
+          </m:sup>
+        </m:sSup>
+      </m:oMath>
+    </w:p>
+    <w:p>
+      <w:pPr>
+        <w:spacing w:after="0" w:line="360" w:lineRule="auto"/>
+        <w:jc w:val="both"/>
+        <w:rPr>
+          <w:rFonts w:eastAsiaTheme="minorEastAsia"/>
+          <w:color w:val="000000" w:themeColor="text1"/>
+          <w:sz w:val="26"/>
+          <w:szCs w:val="26"/>
+        </w:rPr>
+      </w:pPr>
+      <w:r>
+        <w:rPr>
+          <w:rFonts w:eastAsiaTheme="minorEastAsia"/>
+          <w:color w:val="000000" w:themeColor="text1"/>
+          <w:sz w:val="26"/>
+          <w:szCs w:val="26"/>
+        </w:rPr>
+        <w:t xml:space="preserve">Area = </w:t>
+      </w:r>
+      <m:oMath>
+        <m:r>
+          <w:rPr>
+            <w:rFonts w:ascii="Cambria Math" w:eastAsiaTheme="minorEastAsia" w:hAnsi="Cambria Math"/>
+            <w:color w:val="000000" w:themeColor="text1"/>
+            <w:sz w:val="26"/>
+            <w:szCs w:val="26"/>
+          </w:rPr>
+          <m:t>π</m:t>
+        </m:r>
+        <m:sSup>
+          <m:sSupPr>
+            <m:ctrlPr>
+              <w:rPr>
+                <w:rFonts w:ascii="Cambria Math" w:eastAsiaTheme="minorEastAsia" w:hAnsi="Cambria Math"/>
+                <w:i/>
+                <w:color w:val="000000" w:themeColor="text1"/>
+                <w:sz w:val="26"/>
+                <w:szCs w:val="26"/>
+              </w:rPr>
+            </m:ctrlPr>
+          </m:sSupPr>
+          <m:e>
+            <m:r>
+              <w:rPr>
+                <w:rFonts w:ascii="Cambria Math" w:eastAsiaTheme="minorEastAsia" w:hAnsi="Cambria Math"/>
+                <w:color w:val="000000" w:themeColor="text1"/>
+                <w:sz w:val="26"/>
+                <w:szCs w:val="26"/>
+              </w:rPr>
+              <m:t>R</m:t>
+            </m:r>
+          </m:e>
+          <m:sup>
+            <m:r>
+              <w:rPr>
+                <w:rFonts w:ascii="Cambria Math" w:eastAsiaTheme="minorEastAsia" w:hAnsi="Cambria Math"/>
+                <w:color w:val="000000" w:themeColor="text1"/>
+                <w:sz w:val="26"/>
+                <w:szCs w:val="26"/>
+              </w:rPr>
+              <m:t>2</m:t>
+            </m:r>
+          </m:sup>
+        </m:sSup>
+      </m:oMath>
+    </w:p>
+    <w:p>
+      <w:pPr>
+        <w:spacing w:after="0" w:line="360" w:lineRule="auto"/>
+        <w:jc w:val="both"/>
+        <w:rPr>
+          <w:rFonts w:eastAsiaTheme="minorEastAsia"/>
+          <w:color w:val="000000" w:themeColor="text1"/>
+          <w:sz w:val="26"/>
+          <w:szCs w:val="26"/>
+        </w:rPr>
+      </w:pPr>
+      <m:oMathPara>
+        <m:oMathParaPr>
+          <m:jc m:val="left"/>
+        </m:oMathParaPr>
+        <m:oMath>
+          <m:r>
+            <w:rPr>
+              <w:rFonts w:ascii="Cambria Math" w:eastAsiaTheme="minorEastAsia" w:hAnsi="Cambria Math"/>
+              <w:color w:val="000000" w:themeColor="text1"/>
+              <w:sz w:val="26"/>
+              <w:szCs w:val="26"/>
+            </w:rPr>
+            <m:t>E</m:t>
+          </m:r>
+          <m:d>
+            <m:dPr>
+              <m:ctrlPr>
+                <w:rPr>
+                  <w:rFonts w:ascii="Cambria Math" w:eastAsiaTheme="minorEastAsia" w:hAnsi="Cambria Math"/>
+                  <w:i/>
+                  <w:color w:val="000000" w:themeColor="text1"/>
+                  <w:sz w:val="26"/>
+                  <w:szCs w:val="26"/>
+                </w:rPr>
+              </m:ctrlPr>
+            </m:dPr>
+            <m:e>
+              <m:r>
+                <w:rPr>
+                  <w:rFonts w:ascii="Cambria Math" w:eastAsiaTheme="minorEastAsia" w:hAnsi="Cambria Math"/>
+                  <w:color w:val="000000" w:themeColor="text1"/>
+                  <w:sz w:val="26"/>
+                  <w:szCs w:val="26"/>
+                </w:rPr>
+                <m:t>Area</m:t>
+              </m:r>
+            </m:e>
+          </m:d>
+          <m:r>
+            <w:rPr>
+              <w:rFonts w:ascii="Cambria Math" w:eastAsiaTheme="minorEastAsia" w:hAnsi="Cambria Math"/>
+              <w:color w:val="000000" w:themeColor="text1"/>
+              <w:sz w:val="26"/>
+              <w:szCs w:val="26"/>
+            </w:rPr>
+            <m:t>=E</m:t>
+          </m:r>
+          <m:d>
+            <m:dPr>
+              <m:ctrlPr>
+                <w:rPr>
+                  <w:rFonts w:ascii="Cambria Math" w:eastAsiaTheme="minorEastAsia" w:hAnsi="Cambria Math"/>
+                  <w:i/>
+                  <w:color w:val="000000" w:themeColor="text1"/>
+                  <w:sz w:val="26"/>
+                  <w:szCs w:val="26"/>
+                </w:rPr>
+              </m:ctrlPr>
+            </m:dPr>
+            <m:e>
+              <m:r>
+                <w:rPr>
+                  <w:rFonts w:ascii="Cambria Math" w:eastAsiaTheme="minorEastAsia" w:hAnsi="Cambria Math"/>
+                  <w:color w:val="000000" w:themeColor="text1"/>
+                  <w:sz w:val="26"/>
+                  <w:szCs w:val="26"/>
+                </w:rPr>
+                <m:t>π</m:t>
+              </m:r>
+              <m:sSup>
+                <m:sSupPr>
+                  <m:ctrlPr>
+                    <w:rPr>
+                      <w:rFonts w:ascii="Cambria Math" w:eastAsiaTheme="minorEastAsia" w:hAnsi="Cambria Math"/>
+                      <w:i/>
+                      <w:color w:val="000000" w:themeColor="text1"/>
+                      <w:sz w:val="26"/>
+                      <w:szCs w:val="26"/>
+                    </w:rPr>
+                  </m:ctrlPr>
+                </m:sSupPr>
+                <m:e>
+                  <m:r>
+                    <w:rPr>
+                      <w:rFonts w:ascii="Cambria Math" w:eastAsiaTheme="minorEastAsia" w:hAnsi="Cambria Math"/>
+                      <w:color w:val="000000" w:themeColor="text1"/>
+                      <w:sz w:val="26"/>
+                      <w:szCs w:val="26"/>
+                    </w:rPr>
+                    <m:t>R</m:t>
+                  </m:r>
+                </m:e>
+                <m:sup>
+                  <m:r>
+                    <w:rPr>
+                      <w:rFonts w:ascii="Cambria Math" w:eastAsiaTheme="minorEastAsia" w:hAnsi="Cambria Math"/>
+                      <w:color w:val="000000" w:themeColor="text1"/>
+                      <w:sz w:val="26"/>
+                      <w:szCs w:val="26"/>
+                    </w:rPr>
+                    <m:t>2</m:t>
+                  </m:r>
+                </m:sup>
+              </m:sSup>
+            </m:e>
+          </m:d>
+          <m:r>
+            <w:rPr>
+              <w:rFonts w:ascii="Cambria Math" w:eastAsiaTheme="minorEastAsia" w:hAnsi="Cambria Math"/>
+              <w:color w:val="000000" w:themeColor="text1"/>
+              <w:sz w:val="26"/>
+              <w:szCs w:val="26"/>
+            </w:rPr>
+            <m:t>=πE</m:t>
+          </m:r>
+          <m:d>
+            <m:dPr>
+              <m:ctrlPr>
+                <w:rPr>
+                  <w:rFonts w:ascii="Cambria Math" w:eastAsiaTheme="minorEastAsia" w:hAnsi="Cambria Math"/>
+                  <w:i/>
+                  <w:color w:val="000000" w:themeColor="text1"/>
+                  <w:sz w:val="26"/>
+                  <w:szCs w:val="26"/>
+                </w:rPr>
+              </m:ctrlPr>
+            </m:dPr>
+            <m:e>
+              <m:sSup>
+                <m:sSupPr>
+                  <m:ctrlPr>
+                    <w:rPr>
+                      <w:rFonts w:ascii="Cambria Math" w:eastAsiaTheme="minorEastAsia" w:hAnsi="Cambria Math"/>
+                      <w:i/>
+                      <w:color w:val="000000" w:themeColor="text1"/>
+                      <w:sz w:val="26"/>
+                      <w:szCs w:val="26"/>
+                    </w:rPr>
+                  </m:ctrlPr>
+                </m:sSupPr>
+                <m:e>
+                  <m:r>
+                    <w:rPr>
+                      <w:rFonts w:ascii="Cambria Math" w:eastAsiaTheme="minorEastAsia" w:hAnsi="Cambria Math"/>
+                      <w:color w:val="000000" w:themeColor="text1"/>
+                      <w:sz w:val="26"/>
+                      <w:szCs w:val="26"/>
+                    </w:rPr>
+                    <m:t>R</m:t>
+                  </m:r>
+                </m:e>
+                <m:sup>
+                  <m:r>
+                    <w:rPr>
+                      <w:rFonts w:ascii="Cambria Math" w:eastAsiaTheme="minorEastAsia" w:hAnsi="Cambria Math"/>
+                      <w:color w:val="000000" w:themeColor="text1"/>
+                      <w:sz w:val="26"/>
+                      <w:szCs w:val="26"/>
+                    </w:rPr>
+                    <m:t>2</m:t>
+                  </m:r>
+                </m:sup>
+              </m:sSup>
+            </m:e>
+          </m:d>
+          <m:r>
+            <w:rPr>
+              <w:rFonts w:ascii="Cambria Math" w:eastAsiaTheme="minorEastAsia" w:hAnsi="Cambria Math"/>
+              <w:color w:val="000000" w:themeColor="text1"/>
+              <w:sz w:val="26"/>
+              <w:szCs w:val="26"/>
+            </w:rPr>
+            <m:t>=π</m:t>
+          </m:r>
+          <m:nary>
+            <m:naryPr>
+              <m:ctrlPr>
+                <w:rPr>
+                  <w:rFonts w:ascii="Cambria Math" w:eastAsiaTheme="minorEastAsia" w:hAnsi="Cambria Math"/>
+                  <w:i/>
+                  <w:color w:val="000000" w:themeColor="text1"/>
+                  <w:sz w:val="26"/>
+                  <w:szCs w:val="26"/>
+                </w:rPr>
+              </m:ctrlPr>
+            </m:naryPr>
+            <m:sub>
+              <m:r>
+                <w:rPr>
+                  <w:rFonts w:ascii="Cambria Math" w:eastAsiaTheme="minorEastAsia" w:hAnsi="Cambria Math"/>
+                  <w:color w:val="000000" w:themeColor="text1"/>
+                  <w:sz w:val="26"/>
+                  <w:szCs w:val="26"/>
+                </w:rPr>
+                <m:t>0</m:t>
+              </m:r>
+            </m:sub>
+            <m:sup>
+              <m:r>
+                <w:rPr>
+                  <w:rFonts w:ascii="Cambria Math" w:eastAsiaTheme="minorEastAsia" w:hAnsi="Cambria Math"/>
+                  <w:color w:val="000000" w:themeColor="text1"/>
+                  <w:sz w:val="26"/>
+                  <w:szCs w:val="26"/>
+                </w:rPr>
+                <m:t>∞</m:t>
+              </m:r>
+            </m:sup>
+            <m:e>
+              <m:f>
+                <m:fPr>
+                  <m:ctrlPr>
+                    <w:rPr>
+                      <w:rFonts w:ascii="Cambria Math" w:eastAsiaTheme="minorEastAsia" w:hAnsi="Cambria Math"/>
+                      <w:i/>
+                      <w:color w:val="000000" w:themeColor="text1"/>
+                      <w:sz w:val="26"/>
+                      <w:szCs w:val="26"/>
+                    </w:rPr>
+                  </m:ctrlPr>
+                </m:fPr>
+                <m:num>
+                  <m:sSup>
+                    <m:sSupPr>
+                      <m:ctrlPr>
+                        <w:rPr>
+                          <w:rFonts w:ascii="Cambria Math" w:eastAsiaTheme="minorEastAsia" w:hAnsi="Cambria Math"/>
+                          <w:i/>
+                          <w:color w:val="000000" w:themeColor="text1"/>
+                          <w:sz w:val="26"/>
+                          <w:szCs w:val="26"/>
+                        </w:rPr>
+                      </m:ctrlPr>
+                    </m:sSupPr>
+                    <m:e>
+                      <m:r>
+                        <w:rPr>
+                          <w:rFonts w:ascii="Cambria Math" w:eastAsiaTheme="minorEastAsia" w:hAnsi="Cambria Math"/>
+                          <w:color w:val="000000" w:themeColor="text1"/>
+                          <w:sz w:val="26"/>
+                          <w:szCs w:val="26"/>
+                        </w:rPr>
+                        <m:t>R</m:t>
+                      </m:r>
+                    </m:e>
+                    <m:sup>
+                      <m:r>
+                        <w:rPr>
+                          <w:rFonts w:ascii="Cambria Math" w:eastAsiaTheme="minorEastAsia" w:hAnsi="Cambria Math"/>
+                          <w:color w:val="000000" w:themeColor="text1"/>
+                          <w:sz w:val="26"/>
+                          <w:szCs w:val="26"/>
+                        </w:rPr>
+                        <m:t>2</m:t>
+                      </m:r>
+                    </m:sup>
+                  </m:sSup>
+                </m:num>
+                <m:den>
+                  <m:r>
+                    <w:rPr>
+                      <w:rFonts w:ascii="Cambria Math" w:eastAsiaTheme="minorEastAsia" w:hAnsi="Cambria Math"/>
+                      <w:color w:val="000000" w:themeColor="text1"/>
+                      <w:sz w:val="26"/>
+                      <w:szCs w:val="26"/>
+                    </w:rPr>
+                    <m:t>θ</m:t>
+                  </m:r>
+                </m:den>
+              </m:f>
+              <m:sSup>
+                <m:sSupPr>
+                  <m:ctrlPr>
+                    <w:rPr>
+                      <w:rFonts w:ascii="Cambria Math" w:eastAsiaTheme="minorEastAsia" w:hAnsi="Cambria Math"/>
+                      <w:i/>
+                      <w:color w:val="000000" w:themeColor="text1"/>
+                      <w:sz w:val="26"/>
+                      <w:szCs w:val="26"/>
+                    </w:rPr>
+                  </m:ctrlPr>
+                </m:sSupPr>
+                <m:e>
+                  <m:r>
+                    <w:rPr>
+                      <w:rFonts w:ascii="Cambria Math" w:eastAsiaTheme="minorEastAsia" w:hAnsi="Cambria Math"/>
+                      <w:color w:val="000000" w:themeColor="text1"/>
+                      <w:sz w:val="26"/>
+                      <w:szCs w:val="26"/>
+                    </w:rPr>
+                    <m:t>e</m:t>
+                  </m:r>
+                </m:e>
+                <m:sup>
+                  <m:r>
+                    <w:rPr>
+                      <w:rFonts w:ascii="Cambria Math" w:eastAsiaTheme="minorEastAsia" w:hAnsi="Cambria Math"/>
+                      <w:color w:val="000000" w:themeColor="text1"/>
+                      <w:sz w:val="26"/>
+                      <w:szCs w:val="26"/>
+                    </w:rPr>
+                    <m:t>-</m:t>
+                  </m:r>
+                  <m:f>
+                    <m:fPr>
+                      <m:ctrlPr>
+                        <w:rPr>
+                          <w:rFonts w:ascii="Cambria Math" w:eastAsiaTheme="minorEastAsia" w:hAnsi="Cambria Math"/>
+                          <w:i/>
+                          <w:color w:val="000000" w:themeColor="text1"/>
+                          <w:sz w:val="26"/>
+                          <w:szCs w:val="26"/>
+                        </w:rPr>
+                      </m:ctrlPr>
+                    </m:fPr>
+                    <m:num>
+                      <m:r>
+                        <w:rPr>
+                          <w:rFonts w:ascii="Cambria Math" w:eastAsiaTheme="minorEastAsia" w:hAnsi="Cambria Math"/>
+                          <w:color w:val="000000" w:themeColor="text1"/>
+                          <w:sz w:val="26"/>
+                          <w:szCs w:val="26"/>
+                        </w:rPr>
+                        <m:t>R</m:t>
+                      </m:r>
+                    </m:num>
+                    <m:den>
+                      <m:r>
+                        <w:rPr>
+                          <w:rFonts w:ascii="Cambria Math" w:eastAsiaTheme="minorEastAsia" w:hAnsi="Cambria Math"/>
+                          <w:color w:val="000000" w:themeColor="text1"/>
+                          <w:sz w:val="26"/>
+                          <w:szCs w:val="26"/>
+                        </w:rPr>
+                        <m:t>θ</m:t>
+                      </m:r>
+                    </m:den>
+                  </m:f>
+                </m:sup>
+              </m:sSup>
+              <m:r>
+                <w:rPr>
+                  <w:rFonts w:ascii="Cambria Math" w:eastAsiaTheme="minorEastAsia" w:hAnsi="Cambria Math"/>
+                  <w:color w:val="000000" w:themeColor="text1"/>
+                  <w:sz w:val="26"/>
+                  <w:szCs w:val="26"/>
+                </w:rPr>
+                <m:t>dR=</m:t>
+              </m:r>
+              <m:f>
+                <m:fPr>
+                  <m:ctrlPr>
+                    <w:rPr>
+                      <w:rFonts w:ascii="Cambria Math" w:eastAsiaTheme="minorEastAsia" w:hAnsi="Cambria Math"/>
+                      <w:i/>
+                      <w:color w:val="000000" w:themeColor="text1"/>
+                      <w:sz w:val="26"/>
+                      <w:szCs w:val="26"/>
+                    </w:rPr>
+                  </m:ctrlPr>
+                </m:fPr>
+                <m:num>
+                  <m:r>
+                    <w:rPr>
+                      <w:rFonts w:ascii="Cambria Math" w:eastAsiaTheme="minorEastAsia" w:hAnsi="Cambria Math"/>
+                      <w:color w:val="000000" w:themeColor="text1"/>
+                      <w:sz w:val="26"/>
+                      <w:szCs w:val="26"/>
+                    </w:rPr>
+                    <m:t>π</m:t>
+                  </m:r>
+                </m:num>
+                <m:den>
+                  <m:r>
+                    <w:rPr>
+                      <w:rFonts w:ascii="Cambria Math" w:eastAsiaTheme="minorEastAsia" w:hAnsi="Cambria Math"/>
+                      <w:color w:val="000000" w:themeColor="text1"/>
+                      <w:sz w:val="26"/>
+                      <w:szCs w:val="26"/>
+                    </w:rPr>
+                    <m:t>θ</m:t>
+                  </m:r>
+                </m:den>
+              </m:f>
+              <m:nary>
+                <m:naryPr>
+                  <m:ctrlPr>
+                    <w:rPr>
+                      <w:rFonts w:ascii="Cambria Math" w:eastAsiaTheme="minorEastAsia" w:hAnsi="Cambria Math"/>
+                      <w:i/>
+                      <w:color w:val="000000" w:themeColor="text1"/>
+                      <w:sz w:val="26"/>
+                      <w:szCs w:val="26"/>
+                    </w:rPr>
+                  </m:ctrlPr>
+                </m:naryPr>
+                <m:sub>
+                  <m:r>
+                    <w:rPr>
+                      <w:rFonts w:ascii="Cambria Math" w:eastAsiaTheme="minorEastAsia" w:hAnsi="Cambria Math"/>
+                      <w:color w:val="000000" w:themeColor="text1"/>
+                      <w:sz w:val="26"/>
+                      <w:szCs w:val="26"/>
+                    </w:rPr>
+                    <m:t>0</m:t>
+                  </m:r>
+                </m:sub>
+                <m:sup>
+                  <m:r>
+                    <w:rPr>
+                      <w:rFonts w:ascii="Cambria Math" w:eastAsiaTheme="minorEastAsia" w:hAnsi="Cambria Math"/>
+                      <w:color w:val="000000" w:themeColor="text1"/>
+                      <w:sz w:val="26"/>
+                      <w:szCs w:val="26"/>
+                    </w:rPr>
+                    <m:t>∞</m:t>
+                  </m:r>
+                </m:sup>
+                <m:e>
+                  <m:sSup>
+                    <m:sSupPr>
+                      <m:ctrlPr>
+                        <w:rPr>
+                          <w:rFonts w:ascii="Cambria Math" w:eastAsiaTheme="minorEastAsia" w:hAnsi="Cambria Math"/>
+                          <w:i/>
+                          <w:color w:val="000000" w:themeColor="text1"/>
+                          <w:sz w:val="26"/>
+                          <w:szCs w:val="26"/>
+                        </w:rPr>
+                      </m:ctrlPr>
+                    </m:sSupPr>
+                    <m:e>
+                      <m:r>
+                        <w:rPr>
+                          <w:rFonts w:ascii="Cambria Math" w:eastAsiaTheme="minorEastAsia" w:hAnsi="Cambria Math"/>
+                          <w:color w:val="000000" w:themeColor="text1"/>
+                          <w:sz w:val="26"/>
+                          <w:szCs w:val="26"/>
+                        </w:rPr>
+                        <m:t>R</m:t>
+                      </m:r>
+                    </m:e>
+                    <m:sup>
+                      <m:r>
+                        <w:rPr>
+                          <w:rFonts w:ascii="Cambria Math" w:eastAsiaTheme="minorEastAsia" w:hAnsi="Cambria Math"/>
+                          <w:color w:val="000000" w:themeColor="text1"/>
+                          <w:sz w:val="26"/>
+                          <w:szCs w:val="26"/>
+                        </w:rPr>
+                        <m:t>2</m:t>
+                      </m:r>
+                    </m:sup>
+                  </m:sSup>
+                  <m:sSup>
+                    <m:sSupPr>
+                      <m:ctrlPr>
+                        <w:rPr>
+                          <w:rFonts w:ascii="Cambria Math" w:eastAsiaTheme="minorEastAsia" w:hAnsi="Cambria Math"/>
+                          <w:i/>
+                          <w:color w:val="000000" w:themeColor="text1"/>
+                          <w:sz w:val="26"/>
+                          <w:szCs w:val="26"/>
+                        </w:rPr>
+                      </m:ctrlPr>
+                    </m:sSupPr>
+                    <m:e>
+                      <m:r>
+                        <w:rPr>
+                          <w:rFonts w:ascii="Cambria Math" w:eastAsiaTheme="minorEastAsia" w:hAnsi="Cambria Math"/>
+                          <w:color w:val="000000" w:themeColor="text1"/>
+                          <w:sz w:val="26"/>
+                          <w:szCs w:val="26"/>
+                        </w:rPr>
+                        <m:t>e</m:t>
+                      </m:r>
+                    </m:e>
+                    <m:sup>
+                      <m:r>
+                        <w:rPr>
+                          <w:rFonts w:ascii="Cambria Math" w:eastAsiaTheme="minorEastAsia" w:hAnsi="Cambria Math"/>
+                          <w:color w:val="000000" w:themeColor="text1"/>
+                          <w:sz w:val="26"/>
+                          <w:szCs w:val="26"/>
+                        </w:rPr>
+                        <m:t>-</m:t>
+                      </m:r>
+                      <m:f>
+                        <m:fPr>
+                          <m:ctrlPr>
+                            <w:rPr>
+                              <w:rFonts w:ascii="Cambria Math" w:eastAsiaTheme="minorEastAsia" w:hAnsi="Cambria Math"/>
+                              <w:i/>
+                              <w:color w:val="000000" w:themeColor="text1"/>
+                              <w:sz w:val="26"/>
+                              <w:szCs w:val="26"/>
+                            </w:rPr>
+                          </m:ctrlPr>
+                        </m:fPr>
+                        <m:num>
+                          <m:r>
+                            <w:rPr>
+                              <w:rFonts w:ascii="Cambria Math" w:eastAsiaTheme="minorEastAsia" w:hAnsi="Cambria Math"/>
+                              <w:color w:val="000000" w:themeColor="text1"/>
+                              <w:sz w:val="26"/>
+                              <w:szCs w:val="26"/>
+                            </w:rPr>
+                            <m:t>R</m:t>
+                          </m:r>
+                        </m:num>
+                        <m:den>
+                          <m:r>
+                            <w:rPr>
+                              <w:rFonts w:ascii="Cambria Math" w:eastAsiaTheme="minorEastAsia" w:hAnsi="Cambria Math"/>
+                              <w:color w:val="000000" w:themeColor="text1"/>
+                              <w:sz w:val="26"/>
+                              <w:szCs w:val="26"/>
+                            </w:rPr>
+                            <m:t>θ</m:t>
+                          </m:r>
+                        </m:den>
+                      </m:f>
+                    </m:sup>
+                  </m:sSup>
+                  <m:r>
+                    <w:rPr>
+                      <w:rFonts w:ascii="Cambria Math" w:eastAsiaTheme="minorEastAsia" w:hAnsi="Cambria Math"/>
+                      <w:color w:val="000000" w:themeColor="text1"/>
+                      <w:sz w:val="26"/>
+                      <w:szCs w:val="26"/>
+                    </w:rPr>
+                    <m:t>dR</m:t>
+                  </m:r>
+                </m:e>
+              </m:nary>
+            </m:e>
+          </m:nary>
+        </m:oMath>
+      </m:oMathPara>
+    </w:p>
+    <w:p>
+      <w:pPr>
+        <w:spacing w:after="0" w:line="360" w:lineRule="auto"/>
+        <w:jc w:val="both"/>
+        <w:rPr>
+          <w:rFonts w:eastAsiaTheme="minorEastAsia"/>
+          <w:color w:val="000000" w:themeColor="text1"/>
+          <w:sz w:val="26"/>
+          <w:szCs w:val="26"/>
+        </w:rPr>
+      </w:pPr>
+      <m:oMathPara>
+        <m:oMathParaPr>
+          <m:jc m:val="left"/>
+        </m:oMathParaPr>
+        <m:oMath>
+          <m:r>
+            <w:rPr>
+              <w:rFonts w:ascii="Cambria Math" w:eastAsiaTheme="minorEastAsia" w:hAnsi="Cambria Math"/>
+              <w:color w:val="000000" w:themeColor="text1"/>
+              <w:sz w:val="26"/>
+              <w:szCs w:val="26"/>
+            </w:rPr>
+            <m:t xml:space="preserve">                  =</m:t>
+          </m:r>
+          <m:f>
+            <m:fPr>
+              <m:ctrlPr>
+                <w:rPr>
+                  <w:rFonts w:ascii="Cambria Math" w:eastAsiaTheme="minorEastAsia" w:hAnsi="Cambria Math"/>
+                  <w:i/>
+                  <w:color w:val="000000" w:themeColor="text1"/>
+                  <w:sz w:val="26"/>
+                  <w:szCs w:val="26"/>
+                </w:rPr>
+              </m:ctrlPr>
+            </m:fPr>
+            <m:num>
+              <m:r>
+                <w:rPr>
+                  <w:rFonts w:ascii="Cambria Math" w:eastAsiaTheme="minorEastAsia" w:hAnsi="Cambria Math"/>
+                  <w:color w:val="000000" w:themeColor="text1"/>
+                  <w:sz w:val="26"/>
+                  <w:szCs w:val="26"/>
+                </w:rPr>
+                <m:t>π</m:t>
+              </m:r>
+            </m:num>
+            <m:den>
+              <m:r>
+                <w:rPr>
+                  <w:rFonts w:ascii="Cambria Math" w:eastAsiaTheme="minorEastAsia" w:hAnsi="Cambria Math"/>
+                  <w:color w:val="000000" w:themeColor="text1"/>
+                  <w:sz w:val="26"/>
+                  <w:szCs w:val="26"/>
+                </w:rPr>
+                <m:t>θ</m:t>
+              </m:r>
+            </m:den>
+          </m:f>
+          <m:sSup>
+            <m:sSupPr>
+              <m:ctrlPr>
+                <w:rPr>
+                  <w:rFonts w:ascii="Cambria Math" w:eastAsiaTheme="minorEastAsia" w:hAnsi="Cambria Math"/>
+                  <w:color w:val="000000" w:themeColor="text1"/>
+                  <w:sz w:val="26"/>
+                  <w:szCs w:val="26"/>
+                </w:rPr>
+              </m:ctrlPr>
+            </m:sSupPr>
+            <m:e>
+              <m:r>
+                <m:rPr>
+                  <m:sty m:val="p"/>
+                </m:rPr>
+                <w:rPr>
+                  <w:rFonts w:ascii="Cambria Math" w:eastAsiaTheme="minorEastAsia" w:hAnsi="Cambria Math"/>
+                  <w:color w:val="000000" w:themeColor="text1"/>
+                  <w:sz w:val="26"/>
+                  <w:szCs w:val="26"/>
+                </w:rPr>
+                <m:t>θ</m:t>
+              </m:r>
+            </m:e>
+            <m:sup>
+              <m:r>
+                <m:rPr>
+                  <m:sty m:val="p"/>
+                </m:rPr>
+                <w:rPr>
+                  <w:rFonts w:ascii="Cambria Math" w:eastAsiaTheme="minorEastAsia" w:hAnsi="Cambria Math"/>
+                  <w:color w:val="000000" w:themeColor="text1"/>
+                  <w:sz w:val="26"/>
+                  <w:szCs w:val="26"/>
+                </w:rPr>
+                <m:t>3</m:t>
+              </m:r>
+            </m:sup>
+          </m:sSup>
+          <m:r>
+            <m:rPr>
+              <m:sty m:val="p"/>
+            </m:rPr>
+            <w:rPr>
+              <w:rFonts w:ascii="Cambria Math" w:eastAsiaTheme="minorEastAsia" w:hAnsi="Cambria Math"/>
+              <w:color w:val="000000" w:themeColor="text1"/>
+              <w:sz w:val="26"/>
+              <w:szCs w:val="26"/>
+            </w:rPr>
+            <m:t>Γ</m:t>
+          </m:r>
+          <m:d>
+            <m:dPr>
+              <m:ctrlPr>
+                <w:rPr>
+                  <w:rFonts w:ascii="Cambria Math" w:eastAsiaTheme="minorEastAsia" w:hAnsi="Cambria Math"/>
+                  <w:i/>
+                  <w:color w:val="000000" w:themeColor="text1"/>
+                  <w:sz w:val="26"/>
+                  <w:szCs w:val="26"/>
+                </w:rPr>
+              </m:ctrlPr>
+            </m:dPr>
+            <m:e>
+              <m:r>
+                <w:rPr>
+                  <w:rFonts w:ascii="Cambria Math" w:eastAsiaTheme="minorEastAsia" w:hAnsi="Cambria Math"/>
+                  <w:color w:val="000000" w:themeColor="text1"/>
+                  <w:sz w:val="26"/>
+                  <w:szCs w:val="26"/>
+                </w:rPr>
+                <m:t>3</m:t>
+              </m:r>
+            </m:e>
+          </m:d>
+          <m:r>
+            <w:rPr>
+              <w:rFonts w:ascii="Cambria Math" w:eastAsiaTheme="minorEastAsia" w:hAnsi="Cambria Math"/>
+              <w:color w:val="000000" w:themeColor="text1"/>
+              <w:sz w:val="26"/>
+              <w:szCs w:val="26"/>
+            </w:rPr>
+            <m:t xml:space="preserve">      </m:t>
+          </m:r>
+          <m:d>
+            <m:dPr>
+              <m:ctrlPr>
+                <w:rPr>
+                  <w:rFonts w:ascii="Cambria Math" w:eastAsiaTheme="minorEastAsia" w:hAnsi="Cambria Math"/>
+                  <w:i/>
+                  <w:color w:val="000000" w:themeColor="text1"/>
+                  <w:sz w:val="26"/>
+                  <w:szCs w:val="26"/>
+                </w:rPr>
+              </m:ctrlPr>
+            </m:dPr>
+            <m:e>
+              <m:r>
+                <w:rPr>
+                  <w:rFonts w:ascii="Cambria Math" w:eastAsiaTheme="minorEastAsia" w:hAnsi="Cambria Math"/>
+                  <w:color w:val="000000" w:themeColor="text1"/>
+                  <w:sz w:val="26"/>
+                  <w:szCs w:val="26"/>
+                </w:rPr>
+                <m:t>Gamma function with α=3, β=θ</m:t>
+              </m:r>
+            </m:e>
+          </m:d>
+        </m:oMath>
+      </m:oMathPara>
+    </w:p>
+    <w:p>
+      <w:pPr>
+        <w:spacing w:after="0" w:line="360" w:lineRule="auto"/>
+        <w:jc w:val="both"/>
+        <w:rPr>
+          <w:rFonts w:eastAsiaTheme="minorEastAsia"/>
+          <w:color w:val="000000" w:themeColor="text1"/>
+          <w:sz w:val="26"/>
+          <w:szCs w:val="26"/>
+        </w:rPr>
+      </w:pPr>
+      <m:oMathPara>
+        <m:oMathParaPr>
+          <m:jc m:val="left"/>
+        </m:oMathParaPr>
+        <m:oMath>
+          <m:r>
+            <w:rPr>
+              <w:rFonts w:ascii="Cambria Math" w:eastAsiaTheme="minorEastAsia" w:hAnsi="Cambria Math"/>
+              <w:color w:val="000000" w:themeColor="text1"/>
+              <w:sz w:val="26"/>
+              <w:szCs w:val="26"/>
+            </w:rPr>
+            <m:t xml:space="preserve">                 =π</m:t>
+          </m:r>
+          <m:sSup>
+            <m:sSupPr>
+              <m:ctrlPr>
+                <w:rPr>
+                  <w:rFonts w:ascii="Cambria Math" w:eastAsiaTheme="minorEastAsia" w:hAnsi="Cambria Math"/>
+                  <w:i/>
+                  <w:color w:val="000000" w:themeColor="text1"/>
+                  <w:sz w:val="26"/>
+                  <w:szCs w:val="26"/>
+                </w:rPr>
+              </m:ctrlPr>
+            </m:sSupPr>
+            <m:e>
+              <m:r>
+                <w:rPr>
+                  <w:rFonts w:ascii="Cambria Math" w:eastAsiaTheme="minorEastAsia" w:hAnsi="Cambria Math"/>
+                  <w:color w:val="000000" w:themeColor="text1"/>
+                  <w:sz w:val="26"/>
+                  <w:szCs w:val="26"/>
+                </w:rPr>
+                <m:t>θ</m:t>
+              </m:r>
+            </m:e>
+            <m:sup>
+              <m:r>
+                <w:rPr>
+                  <w:rFonts w:ascii="Cambria Math" w:eastAsiaTheme="minorEastAsia" w:hAnsi="Cambria Math"/>
+                  <w:color w:val="000000" w:themeColor="text1"/>
+                  <w:sz w:val="26"/>
+                  <w:szCs w:val="26"/>
+                </w:rPr>
+                <m:t>2</m:t>
+              </m:r>
+            </m:sup>
+          </m:sSup>
+          <m:r>
+            <w:rPr>
+              <w:rFonts w:ascii="Cambria Math" w:eastAsiaTheme="minorEastAsia" w:hAnsi="Cambria Math"/>
+              <w:color w:val="000000" w:themeColor="text1"/>
+              <w:sz w:val="26"/>
+              <w:szCs w:val="26"/>
+            </w:rPr>
+            <m:t>2!=200π</m:t>
+          </m:r>
+        </m:oMath>
+      </m:oMathPara>
+    </w:p>
+    <w:p>
+      <w:pPr>
+        <w:spacing w:after="0" w:line="360" w:lineRule="auto"/>
+        <w:jc w:val="both"/>
+        <w:rPr>
+          <w:rFonts w:eastAsiaTheme="minorEastAsia"/>
+          <w:color w:val="000000" w:themeColor="text1"/>
+          <w:sz w:val="26"/>
+          <w:szCs w:val="26"/>
+        </w:rPr>
+      </w:pPr>
+      <m:oMathPara>
+        <m:oMathParaPr>
+          <m:jc m:val="left"/>
+        </m:oMathParaPr>
+        <m:oMath>
+          <m:sSup>
+            <m:sSupPr>
+              <m:ctrlPr>
+                <w:rPr>
+                  <w:rFonts w:ascii="Cambria Math" w:eastAsiaTheme="minorEastAsia" w:hAnsi="Cambria Math"/>
+                  <w:i/>
+                  <w:color w:val="000000" w:themeColor="text1"/>
+                  <w:sz w:val="26"/>
+                  <w:szCs w:val="26"/>
+                </w:rPr>
+              </m:ctrlPr>
+            </m:sSupPr>
+            <m:e>
+              <m:r>
+                <w:rPr>
+                  <w:rFonts w:ascii="Cambria Math" w:eastAsiaTheme="minorEastAsia" w:hAnsi="Cambria Math"/>
+                  <w:color w:val="000000" w:themeColor="text1"/>
+                  <w:sz w:val="26"/>
+                  <w:szCs w:val="26"/>
+                </w:rPr>
+                <m:t>σ</m:t>
+              </m:r>
+            </m:e>
+            <m:sup>
+              <m:r>
+                <w:rPr>
+                  <w:rFonts w:ascii="Cambria Math" w:eastAsiaTheme="minorEastAsia" w:hAnsi="Cambria Math"/>
+                  <w:color w:val="000000" w:themeColor="text1"/>
+                  <w:sz w:val="26"/>
+                  <w:szCs w:val="26"/>
+                </w:rPr>
+                <m:t>2</m:t>
+              </m:r>
+            </m:sup>
+          </m:sSup>
+          <m:r>
+            <w:rPr>
+              <w:rFonts w:ascii="Cambria Math" w:eastAsiaTheme="minorEastAsia" w:hAnsi="Cambria Math"/>
+              <w:color w:val="000000" w:themeColor="text1"/>
+              <w:sz w:val="26"/>
+              <w:szCs w:val="26"/>
+            </w:rPr>
+            <m:t>=Var</m:t>
+          </m:r>
+          <m:d>
+            <m:dPr>
+              <m:ctrlPr>
+                <w:rPr>
+                  <w:rFonts w:ascii="Cambria Math" w:eastAsiaTheme="minorEastAsia" w:hAnsi="Cambria Math"/>
+                  <w:i/>
+                  <w:color w:val="000000" w:themeColor="text1"/>
+                  <w:sz w:val="26"/>
+                  <w:szCs w:val="26"/>
+                </w:rPr>
+              </m:ctrlPr>
+            </m:dPr>
+            <m:e>
+              <m:r>
+                <w:rPr>
+                  <w:rFonts w:ascii="Cambria Math" w:eastAsiaTheme="minorEastAsia" w:hAnsi="Cambria Math"/>
+                  <w:color w:val="000000" w:themeColor="text1"/>
+                  <w:sz w:val="26"/>
+                  <w:szCs w:val="26"/>
+                </w:rPr>
+                <m:t>Area</m:t>
+              </m:r>
+            </m:e>
+          </m:d>
+          <m:r>
+            <w:rPr>
+              <w:rFonts w:ascii="Cambria Math" w:eastAsiaTheme="minorEastAsia" w:hAnsi="Cambria Math"/>
+              <w:color w:val="000000" w:themeColor="text1"/>
+              <w:sz w:val="26"/>
+              <w:szCs w:val="26"/>
+            </w:rPr>
+            <m:t>=E</m:t>
+          </m:r>
+          <m:d>
+            <m:dPr>
+              <m:ctrlPr>
+                <w:rPr>
+                  <w:rFonts w:ascii="Cambria Math" w:eastAsiaTheme="minorEastAsia" w:hAnsi="Cambria Math"/>
+                  <w:i/>
+                  <w:color w:val="000000" w:themeColor="text1"/>
+                  <w:sz w:val="26"/>
+                  <w:szCs w:val="26"/>
+                </w:rPr>
+              </m:ctrlPr>
+            </m:dPr>
+            <m:e>
+              <m:r>
+                <w:rPr>
+                  <w:rFonts w:ascii="Cambria Math" w:eastAsiaTheme="minorEastAsia" w:hAnsi="Cambria Math"/>
+                  <w:color w:val="000000" w:themeColor="text1"/>
+                  <w:sz w:val="26"/>
+                  <w:szCs w:val="26"/>
+                </w:rPr>
+                <m:t>Are</m:t>
+              </m:r>
+              <m:sSup>
+                <m:sSupPr>
+                  <m:ctrlPr>
+                    <w:rPr>
+                      <w:rFonts w:ascii="Cambria Math" w:eastAsiaTheme="minorEastAsia" w:hAnsi="Cambria Math"/>
+                      <w:i/>
+                      <w:color w:val="000000" w:themeColor="text1"/>
+                      <w:sz w:val="26"/>
+                      <w:szCs w:val="26"/>
+                    </w:rPr>
+                  </m:ctrlPr>
+                </m:sSupPr>
+                <m:e>
+                  <m:r>
+                    <w:rPr>
+                      <w:rFonts w:ascii="Cambria Math" w:eastAsiaTheme="minorEastAsia" w:hAnsi="Cambria Math"/>
+                      <w:color w:val="000000" w:themeColor="text1"/>
+                      <w:sz w:val="26"/>
+                      <w:szCs w:val="26"/>
+                    </w:rPr>
+                    <m:t>a</m:t>
+                  </m:r>
+                </m:e>
+                <m:sup>
+                  <m:r>
+                    <w:rPr>
+                      <w:rFonts w:ascii="Cambria Math" w:eastAsiaTheme="minorEastAsia" w:hAnsi="Cambria Math"/>
+                      <w:color w:val="000000" w:themeColor="text1"/>
+                      <w:sz w:val="26"/>
+                      <w:szCs w:val="26"/>
+                    </w:rPr>
+                    <m:t>2</m:t>
+                  </m:r>
+                </m:sup>
+              </m:sSup>
+            </m:e>
+          </m:d>
+          <m:r>
+            <w:rPr>
+              <w:rFonts w:ascii="Cambria Math" w:eastAsiaTheme="minorEastAsia" w:hAnsi="Cambria Math"/>
+              <w:color w:val="000000" w:themeColor="text1"/>
+              <w:sz w:val="26"/>
+              <w:szCs w:val="26"/>
+            </w:rPr>
+            <m:t>-E</m:t>
+          </m:r>
+          <m:sSup>
+            <m:sSupPr>
+              <m:ctrlPr>
+                <w:rPr>
+                  <w:rFonts w:ascii="Cambria Math" w:eastAsiaTheme="minorEastAsia" w:hAnsi="Cambria Math"/>
+                  <w:i/>
+                  <w:color w:val="000000" w:themeColor="text1"/>
+                  <w:sz w:val="26"/>
+                  <w:szCs w:val="26"/>
+                </w:rPr>
+              </m:ctrlPr>
+            </m:sSupPr>
+            <m:e>
+              <m:d>
+                <m:dPr>
+                  <m:ctrlPr>
+                    <w:rPr>
+                      <w:rFonts w:ascii="Cambria Math" w:eastAsiaTheme="minorEastAsia" w:hAnsi="Cambria Math"/>
+                      <w:i/>
+                      <w:color w:val="000000" w:themeColor="text1"/>
+                      <w:sz w:val="26"/>
+                      <w:szCs w:val="26"/>
+                    </w:rPr>
+                  </m:ctrlPr>
+                </m:dPr>
+                <m:e>
+                  <m:r>
+                    <w:rPr>
+                      <w:rFonts w:ascii="Cambria Math" w:eastAsiaTheme="minorEastAsia" w:hAnsi="Cambria Math"/>
+                      <w:color w:val="000000" w:themeColor="text1"/>
+                      <w:sz w:val="26"/>
+                      <w:szCs w:val="26"/>
+                    </w:rPr>
+                    <m:t>Area</m:t>
+                  </m:r>
+                </m:e>
+              </m:d>
+            </m:e>
+            <m:sup>
+              <m:r>
+                <w:rPr>
+                  <w:rFonts w:ascii="Cambria Math" w:eastAsiaTheme="minorEastAsia" w:hAnsi="Cambria Math"/>
+                  <w:color w:val="000000" w:themeColor="text1"/>
+                  <w:sz w:val="26"/>
+                  <w:szCs w:val="26"/>
+                </w:rPr>
+                <m:t>2</m:t>
+              </m:r>
+            </m:sup>
+          </m:sSup>
+          <m:r>
+            <w:rPr>
+              <w:rFonts w:ascii="Cambria Math" w:eastAsiaTheme="minorEastAsia" w:hAnsi="Cambria Math"/>
+              <w:color w:val="000000" w:themeColor="text1"/>
+              <w:sz w:val="26"/>
+              <w:szCs w:val="26"/>
+            </w:rPr>
+            <m:t>=E</m:t>
+          </m:r>
+          <m:d>
+            <m:dPr>
+              <m:ctrlPr>
+                <w:rPr>
+                  <w:rFonts w:ascii="Cambria Math" w:eastAsiaTheme="minorEastAsia" w:hAnsi="Cambria Math"/>
+                  <w:i/>
+                  <w:color w:val="000000" w:themeColor="text1"/>
+                  <w:sz w:val="26"/>
+                  <w:szCs w:val="26"/>
+                </w:rPr>
+              </m:ctrlPr>
+            </m:dPr>
+            <m:e>
+              <m:sSup>
+                <m:sSupPr>
+                  <m:ctrlPr>
+                    <w:rPr>
+                      <w:rFonts w:ascii="Cambria Math" w:eastAsiaTheme="minorEastAsia" w:hAnsi="Cambria Math"/>
+                      <w:i/>
+                      <w:color w:val="000000" w:themeColor="text1"/>
+                      <w:sz w:val="26"/>
+                      <w:szCs w:val="26"/>
+                    </w:rPr>
+                  </m:ctrlPr>
+                </m:sSupPr>
+                <m:e>
+                  <m:r>
+                    <w:rPr>
+                      <w:rFonts w:ascii="Cambria Math" w:eastAsiaTheme="minorEastAsia" w:hAnsi="Cambria Math"/>
+                      <w:color w:val="000000" w:themeColor="text1"/>
+                      <w:sz w:val="26"/>
+                      <w:szCs w:val="26"/>
+                    </w:rPr>
+                    <m:t>π</m:t>
+                  </m:r>
+                </m:e>
+                <m:sup>
+                  <m:r>
+                    <w:rPr>
+                      <w:rFonts w:ascii="Cambria Math" w:eastAsiaTheme="minorEastAsia" w:hAnsi="Cambria Math"/>
+                      <w:color w:val="000000" w:themeColor="text1"/>
+                      <w:sz w:val="26"/>
+                      <w:szCs w:val="26"/>
+                    </w:rPr>
+                    <m:t>2</m:t>
+                  </m:r>
+                </m:sup>
+              </m:sSup>
+              <m:sSup>
+                <m:sSupPr>
+                  <m:ctrlPr>
+                    <w:rPr>
+                      <w:rFonts w:ascii="Cambria Math" w:eastAsiaTheme="minorEastAsia" w:hAnsi="Cambria Math"/>
+                      <w:i/>
+                      <w:color w:val="000000" w:themeColor="text1"/>
+                      <w:sz w:val="26"/>
+                      <w:szCs w:val="26"/>
+                    </w:rPr>
+                  </m:ctrlPr>
+                </m:sSupPr>
+                <m:e>
+                  <m:r>
+                    <w:rPr>
+                      <w:rFonts w:ascii="Cambria Math" w:eastAsiaTheme="minorEastAsia" w:hAnsi="Cambria Math"/>
+                      <w:color w:val="000000" w:themeColor="text1"/>
+                      <w:sz w:val="26"/>
+                      <w:szCs w:val="26"/>
+                    </w:rPr>
+                    <m:t>R</m:t>
+                  </m:r>
+                </m:e>
+                <m:sup>
+                  <m:r>
+                    <w:rPr>
+                      <w:rFonts w:ascii="Cambria Math" w:eastAsiaTheme="minorEastAsia" w:hAnsi="Cambria Math"/>
+                      <w:color w:val="000000" w:themeColor="text1"/>
+                      <w:sz w:val="26"/>
+                      <w:szCs w:val="26"/>
+                    </w:rPr>
+                    <m:t>4</m:t>
+                  </m:r>
+                </m:sup>
+              </m:sSup>
+            </m:e>
+          </m:d>
+          <m:r>
+            <w:rPr>
+              <w:rFonts w:ascii="Cambria Math" w:eastAsiaTheme="minorEastAsia" w:hAnsi="Cambria Math"/>
+              <w:color w:val="000000" w:themeColor="text1"/>
+              <w:sz w:val="26"/>
+              <w:szCs w:val="26"/>
+            </w:rPr>
+            <m:t>-</m:t>
+          </m:r>
+          <m:sSup>
+            <m:sSupPr>
+              <m:ctrlPr>
+                <w:rPr>
+                  <w:rFonts w:ascii="Cambria Math" w:eastAsiaTheme="minorEastAsia" w:hAnsi="Cambria Math"/>
+                  <w:i/>
+                  <w:color w:val="000000" w:themeColor="text1"/>
+                  <w:sz w:val="26"/>
+                  <w:szCs w:val="26"/>
+                </w:rPr>
+              </m:ctrlPr>
+            </m:sSupPr>
+            <m:e>
+              <m:d>
+                <m:dPr>
+                  <m:ctrlPr>
+                    <w:rPr>
+                      <w:rFonts w:ascii="Cambria Math" w:eastAsiaTheme="minorEastAsia" w:hAnsi="Cambria Math"/>
+                      <w:i/>
+                      <w:color w:val="000000" w:themeColor="text1"/>
+                      <w:sz w:val="26"/>
+                      <w:szCs w:val="26"/>
+                    </w:rPr>
+                  </m:ctrlPr>
+                </m:dPr>
+                <m:e>
+                  <m:r>
+                    <w:rPr>
+                      <w:rFonts w:ascii="Cambria Math" w:eastAsiaTheme="minorEastAsia" w:hAnsi="Cambria Math"/>
+                      <w:color w:val="000000" w:themeColor="text1"/>
+                      <w:sz w:val="26"/>
+                      <w:szCs w:val="26"/>
+                    </w:rPr>
+                    <m:t>200π</m:t>
+                  </m:r>
+                </m:e>
+              </m:d>
+            </m:e>
+            <m:sup>
+              <m:r>
+                <w:rPr>
+                  <w:rFonts w:ascii="Cambria Math" w:eastAsiaTheme="minorEastAsia" w:hAnsi="Cambria Math"/>
+                  <w:color w:val="000000" w:themeColor="text1"/>
+                  <w:sz w:val="26"/>
+                  <w:szCs w:val="26"/>
+                </w:rPr>
+                <m:t>2</m:t>
+              </m:r>
+            </m:sup>
+          </m:sSup>
+          <m:r>
+            <w:rPr>
+              <w:rFonts w:ascii="Cambria Math" w:eastAsiaTheme="minorEastAsia" w:hAnsi="Cambria Math"/>
+              <w:color w:val="000000" w:themeColor="text1"/>
+              <w:sz w:val="26"/>
+              <w:szCs w:val="26"/>
+            </w:rPr>
+            <m:t xml:space="preserve">               (1)</m:t>
+          </m:r>
+        </m:oMath>
+      </m:oMathPara>
+    </w:p>
+    <w:p>
+      <w:pPr>
+        <w:spacing w:after="0" w:line="360" w:lineRule="auto"/>
+        <w:jc w:val="both"/>
+        <w:rPr>
+          <w:rFonts w:eastAsiaTheme="minorEastAsia"/>
+          <w:color w:val="000000" w:themeColor="text1"/>
+          <w:sz w:val="26"/>
+          <w:szCs w:val="26"/>
+        </w:rPr>
+      </w:pPr>
+      <m:oMathPara>
+        <m:oMathParaPr>
+          <m:jc m:val="left"/>
+        </m:oMathParaPr>
+        <m:oMath>
+          <m:r>
+            <w:rPr>
+              <w:rFonts w:ascii="Cambria Math" w:eastAsiaTheme="minorEastAsia" w:hAnsi="Cambria Math"/>
+              <w:color w:val="000000" w:themeColor="text1"/>
+              <w:sz w:val="26"/>
+              <w:szCs w:val="26"/>
+            </w:rPr>
+            <m:t>E</m:t>
+          </m:r>
+          <m:d>
+            <m:dPr>
+              <m:ctrlPr>
+                <w:rPr>
+                  <w:rFonts w:ascii="Cambria Math" w:eastAsiaTheme="minorEastAsia" w:hAnsi="Cambria Math"/>
+                  <w:i/>
+                  <w:color w:val="000000" w:themeColor="text1"/>
+                  <w:sz w:val="26"/>
+                  <w:szCs w:val="26"/>
+                </w:rPr>
+              </m:ctrlPr>
+            </m:dPr>
+            <m:e>
+              <m:sSup>
+                <m:sSupPr>
+                  <m:ctrlPr>
+                    <w:rPr>
+                      <w:rFonts w:ascii="Cambria Math" w:eastAsiaTheme="minorEastAsia" w:hAnsi="Cambria Math"/>
+                      <w:i/>
+                      <w:color w:val="000000" w:themeColor="text1"/>
+                      <w:sz w:val="26"/>
+                      <w:szCs w:val="26"/>
+                    </w:rPr>
+                  </m:ctrlPr>
+                </m:sSupPr>
+                <m:e>
+                  <m:r>
+                    <w:rPr>
+                      <w:rFonts w:ascii="Cambria Math" w:eastAsiaTheme="minorEastAsia" w:hAnsi="Cambria Math"/>
+                      <w:color w:val="000000" w:themeColor="text1"/>
+                      <w:sz w:val="26"/>
+                      <w:szCs w:val="26"/>
+                    </w:rPr>
+                    <m:t>π</m:t>
+                  </m:r>
+                </m:e>
+                <m:sup>
+                  <m:r>
+                    <w:rPr>
+                      <w:rFonts w:ascii="Cambria Math" w:eastAsiaTheme="minorEastAsia" w:hAnsi="Cambria Math"/>
+                      <w:color w:val="000000" w:themeColor="text1"/>
+                      <w:sz w:val="26"/>
+                      <w:szCs w:val="26"/>
+                    </w:rPr>
+                    <m:t>2</m:t>
+                  </m:r>
+                </m:sup>
+              </m:sSup>
+              <m:sSup>
+                <m:sSupPr>
+                  <m:ctrlPr>
+                    <w:rPr>
+                      <w:rFonts w:ascii="Cambria Math" w:eastAsiaTheme="minorEastAsia" w:hAnsi="Cambria Math"/>
+                      <w:i/>
+                      <w:color w:val="000000" w:themeColor="text1"/>
+                      <w:sz w:val="26"/>
+                      <w:szCs w:val="26"/>
+                    </w:rPr>
+                  </m:ctrlPr>
+                </m:sSupPr>
+                <m:e>
+                  <m:r>
+                    <w:rPr>
+                      <w:rFonts w:ascii="Cambria Math" w:eastAsiaTheme="minorEastAsia" w:hAnsi="Cambria Math"/>
+                      <w:color w:val="000000" w:themeColor="text1"/>
+                      <w:sz w:val="26"/>
+                      <w:szCs w:val="26"/>
+                    </w:rPr>
+                    <m:t>R</m:t>
+                  </m:r>
+                </m:e>
+                <m:sup>
+                  <m:r>
+                    <w:rPr>
+                      <w:rFonts w:ascii="Cambria Math" w:eastAsiaTheme="minorEastAsia" w:hAnsi="Cambria Math"/>
+                      <w:color w:val="000000" w:themeColor="text1"/>
+                      <w:sz w:val="26"/>
+                      <w:szCs w:val="26"/>
+                    </w:rPr>
+                    <m:t>4</m:t>
+                  </m:r>
+                </m:sup>
+              </m:sSup>
+            </m:e>
+          </m:d>
+          <m:r>
+            <w:rPr>
+              <w:rFonts w:ascii="Cambria Math" w:eastAsiaTheme="minorEastAsia" w:hAnsi="Cambria Math"/>
+              <w:color w:val="000000" w:themeColor="text1"/>
+              <w:sz w:val="26"/>
+              <w:szCs w:val="26"/>
+            </w:rPr>
+            <m:t>=</m:t>
+          </m:r>
+          <m:sSup>
+            <m:sSupPr>
+              <m:ctrlPr>
+                <w:rPr>
+                  <w:rFonts w:ascii="Cambria Math" w:eastAsiaTheme="minorEastAsia" w:hAnsi="Cambria Math"/>
+                  <w:i/>
+                  <w:color w:val="000000" w:themeColor="text1"/>
+                  <w:sz w:val="26"/>
+                  <w:szCs w:val="26"/>
+                </w:rPr>
+              </m:ctrlPr>
+            </m:sSupPr>
+            <m:e>
+              <m:r>
+                <w:rPr>
+                  <w:rFonts w:ascii="Cambria Math" w:eastAsiaTheme="minorEastAsia" w:hAnsi="Cambria Math"/>
+                  <w:color w:val="000000" w:themeColor="text1"/>
+                  <w:sz w:val="26"/>
+                  <w:szCs w:val="26"/>
+                </w:rPr>
+                <m:t>π</m:t>
+              </m:r>
+            </m:e>
+            <m:sup>
+              <m:r>
+                <w:rPr>
+                  <w:rFonts w:ascii="Cambria Math" w:eastAsiaTheme="minorEastAsia" w:hAnsi="Cambria Math"/>
+                  <w:color w:val="000000" w:themeColor="text1"/>
+                  <w:sz w:val="26"/>
+                  <w:szCs w:val="26"/>
+                </w:rPr>
+                <m:t>2</m:t>
+              </m:r>
+            </m:sup>
+          </m:sSup>
+          <m:r>
+            <w:rPr>
+              <w:rFonts w:ascii="Cambria Math" w:eastAsiaTheme="minorEastAsia" w:hAnsi="Cambria Math"/>
+              <w:color w:val="000000" w:themeColor="text1"/>
+              <w:sz w:val="26"/>
+              <w:szCs w:val="26"/>
+            </w:rPr>
+            <m:t>E</m:t>
+          </m:r>
+          <m:d>
+            <m:dPr>
+              <m:ctrlPr>
+                <w:rPr>
+                  <w:rFonts w:ascii="Cambria Math" w:eastAsiaTheme="minorEastAsia" w:hAnsi="Cambria Math"/>
+                  <w:i/>
+                  <w:color w:val="000000" w:themeColor="text1"/>
+                  <w:sz w:val="26"/>
+                  <w:szCs w:val="26"/>
+                </w:rPr>
+              </m:ctrlPr>
+            </m:dPr>
+            <m:e>
+              <m:sSup>
+                <m:sSupPr>
+                  <m:ctrlPr>
+                    <w:rPr>
+                      <w:rFonts w:ascii="Cambria Math" w:eastAsiaTheme="minorEastAsia" w:hAnsi="Cambria Math"/>
+                      <w:i/>
+                      <w:color w:val="000000" w:themeColor="text1"/>
+                      <w:sz w:val="26"/>
+                      <w:szCs w:val="26"/>
+                    </w:rPr>
+                  </m:ctrlPr>
+                </m:sSupPr>
+                <m:e>
+                  <m:r>
+                    <w:rPr>
+                      <w:rFonts w:ascii="Cambria Math" w:eastAsiaTheme="minorEastAsia" w:hAnsi="Cambria Math"/>
+                      <w:color w:val="000000" w:themeColor="text1"/>
+                      <w:sz w:val="26"/>
+                      <w:szCs w:val="26"/>
+                    </w:rPr>
+                    <m:t>R</m:t>
+                  </m:r>
+                </m:e>
+                <m:sup>
+                  <m:r>
+                    <w:rPr>
+                      <w:rFonts w:ascii="Cambria Math" w:eastAsiaTheme="minorEastAsia" w:hAnsi="Cambria Math"/>
+                      <w:color w:val="000000" w:themeColor="text1"/>
+                      <w:sz w:val="26"/>
+                      <w:szCs w:val="26"/>
+                    </w:rPr>
+                    <m:t>4</m:t>
+                  </m:r>
+                </m:sup>
+              </m:sSup>
+            </m:e>
+          </m:d>
+          <m:r>
+            <w:rPr>
+              <w:rFonts w:ascii="Cambria Math" w:eastAsiaTheme="minorEastAsia" w:hAnsi="Cambria Math"/>
+              <w:color w:val="000000" w:themeColor="text1"/>
+              <w:sz w:val="26"/>
+              <w:szCs w:val="26"/>
+            </w:rPr>
+            <m:t>=</m:t>
+          </m:r>
+          <m:sSup>
+            <m:sSupPr>
+              <m:ctrlPr>
+                <w:rPr>
+                  <w:rFonts w:ascii="Cambria Math" w:eastAsiaTheme="minorEastAsia" w:hAnsi="Cambria Math"/>
+                  <w:i/>
+                  <w:color w:val="000000" w:themeColor="text1"/>
+                  <w:sz w:val="26"/>
+                  <w:szCs w:val="26"/>
+                </w:rPr>
+              </m:ctrlPr>
+            </m:sSupPr>
+            <m:e>
+              <m:r>
+                <w:rPr>
+                  <w:rFonts w:ascii="Cambria Math" w:eastAsiaTheme="minorEastAsia" w:hAnsi="Cambria Math"/>
+                  <w:color w:val="000000" w:themeColor="text1"/>
+                  <w:sz w:val="26"/>
+                  <w:szCs w:val="26"/>
+                </w:rPr>
+                <m:t>π</m:t>
+              </m:r>
+            </m:e>
+            <m:sup>
+              <m:r>
+                <w:rPr>
+                  <w:rFonts w:ascii="Cambria Math" w:eastAsiaTheme="minorEastAsia" w:hAnsi="Cambria Math"/>
+                  <w:color w:val="000000" w:themeColor="text1"/>
+                  <w:sz w:val="26"/>
+                  <w:szCs w:val="26"/>
+                </w:rPr>
+                <m:t>2</m:t>
+              </m:r>
+            </m:sup>
+          </m:sSup>
+          <m:nary>
+            <m:naryPr>
+              <m:ctrlPr>
+                <w:rPr>
+                  <w:rFonts w:ascii="Cambria Math" w:eastAsiaTheme="minorEastAsia" w:hAnsi="Cambria Math"/>
+                  <w:i/>
+                  <w:color w:val="000000" w:themeColor="text1"/>
+                  <w:sz w:val="26"/>
+                  <w:szCs w:val="26"/>
+                </w:rPr>
+              </m:ctrlPr>
+            </m:naryPr>
+            <m:sub>
+              <m:r>
+                <w:rPr>
+                  <w:rFonts w:ascii="Cambria Math" w:eastAsiaTheme="minorEastAsia" w:hAnsi="Cambria Math"/>
+                  <w:color w:val="000000" w:themeColor="text1"/>
+                  <w:sz w:val="26"/>
+                  <w:szCs w:val="26"/>
+                </w:rPr>
+                <m:t>0</m:t>
+              </m:r>
+            </m:sub>
+            <m:sup>
+              <m:r>
+                <w:rPr>
+                  <w:rFonts w:ascii="Cambria Math" w:eastAsiaTheme="minorEastAsia" w:hAnsi="Cambria Math"/>
+                  <w:color w:val="000000" w:themeColor="text1"/>
+                  <w:sz w:val="26"/>
+                  <w:szCs w:val="26"/>
+                </w:rPr>
+                <m:t>∞</m:t>
+              </m:r>
+            </m:sup>
+            <m:e>
+              <m:f>
+                <m:fPr>
+                  <m:ctrlPr>
+                    <w:rPr>
+                      <w:rFonts w:ascii="Cambria Math" w:eastAsiaTheme="minorEastAsia" w:hAnsi="Cambria Math"/>
+                      <w:i/>
+                      <w:color w:val="000000" w:themeColor="text1"/>
+                      <w:sz w:val="26"/>
+                      <w:szCs w:val="26"/>
+                    </w:rPr>
+                  </m:ctrlPr>
+                </m:fPr>
+                <m:num>
+                  <m:sSup>
+                    <m:sSupPr>
+                      <m:ctrlPr>
+                        <w:rPr>
+                          <w:rFonts w:ascii="Cambria Math" w:eastAsiaTheme="minorEastAsia" w:hAnsi="Cambria Math"/>
+                          <w:i/>
+                          <w:color w:val="000000" w:themeColor="text1"/>
+                          <w:sz w:val="26"/>
+                          <w:szCs w:val="26"/>
+                        </w:rPr>
+                      </m:ctrlPr>
+                    </m:sSupPr>
+                    <m:e>
+                      <m:r>
+                        <w:rPr>
+                          <w:rFonts w:ascii="Cambria Math" w:eastAsiaTheme="minorEastAsia" w:hAnsi="Cambria Math"/>
+                          <w:color w:val="000000" w:themeColor="text1"/>
+                          <w:sz w:val="26"/>
+                          <w:szCs w:val="26"/>
+                        </w:rPr>
+                        <m:t>R</m:t>
+                      </m:r>
+                    </m:e>
+                    <m:sup>
+                      <m:r>
+                        <w:rPr>
+                          <w:rFonts w:ascii="Cambria Math" w:eastAsiaTheme="minorEastAsia" w:hAnsi="Cambria Math"/>
+                          <w:color w:val="000000" w:themeColor="text1"/>
+                          <w:sz w:val="26"/>
+                          <w:szCs w:val="26"/>
+                        </w:rPr>
+                        <m:t>4</m:t>
+                      </m:r>
+                    </m:sup>
+                  </m:sSup>
+                </m:num>
+                <m:den>
+                  <m:r>
+                    <w:rPr>
+                      <w:rFonts w:ascii="Cambria Math" w:eastAsiaTheme="minorEastAsia" w:hAnsi="Cambria Math"/>
+                      <w:color w:val="000000" w:themeColor="text1"/>
+                      <w:sz w:val="26"/>
+                      <w:szCs w:val="26"/>
+                    </w:rPr>
+                    <m:t>θ</m:t>
+                  </m:r>
+                </m:den>
+              </m:f>
+              <m:sSup>
+                <m:sSupPr>
+                  <m:ctrlPr>
+                    <w:rPr>
+                      <w:rFonts w:ascii="Cambria Math" w:eastAsiaTheme="minorEastAsia" w:hAnsi="Cambria Math"/>
+                      <w:i/>
+                      <w:color w:val="000000" w:themeColor="text1"/>
+                      <w:sz w:val="26"/>
+                      <w:szCs w:val="26"/>
+                    </w:rPr>
+                  </m:ctrlPr>
+                </m:sSupPr>
+                <m:e>
+                  <m:r>
+                    <w:rPr>
+                      <w:rFonts w:ascii="Cambria Math" w:eastAsiaTheme="minorEastAsia" w:hAnsi="Cambria Math"/>
+                      <w:color w:val="000000" w:themeColor="text1"/>
+                      <w:sz w:val="26"/>
+                      <w:szCs w:val="26"/>
+                    </w:rPr>
+                    <m:t>e</m:t>
+                  </m:r>
+                </m:e>
+                <m:sup>
+                  <m:r>
+                    <w:rPr>
+                      <w:rFonts w:ascii="Cambria Math" w:eastAsiaTheme="minorEastAsia" w:hAnsi="Cambria Math"/>
+                      <w:color w:val="000000" w:themeColor="text1"/>
+                      <w:sz w:val="26"/>
+                      <w:szCs w:val="26"/>
+                    </w:rPr>
+                    <m:t>-</m:t>
+                  </m:r>
+                  <m:f>
+                    <m:fPr>
+                      <m:ctrlPr>
+                        <w:rPr>
+                          <w:rFonts w:ascii="Cambria Math" w:eastAsiaTheme="minorEastAsia" w:hAnsi="Cambria Math"/>
+                          <w:i/>
+                          <w:color w:val="000000" w:themeColor="text1"/>
+                          <w:sz w:val="26"/>
+                          <w:szCs w:val="26"/>
+                        </w:rPr>
+                      </m:ctrlPr>
+                    </m:fPr>
+                    <m:num>
+                      <m:r>
+                        <w:rPr>
+                          <w:rFonts w:ascii="Cambria Math" w:eastAsiaTheme="minorEastAsia" w:hAnsi="Cambria Math"/>
+                          <w:color w:val="000000" w:themeColor="text1"/>
+                          <w:sz w:val="26"/>
+                          <w:szCs w:val="26"/>
+                        </w:rPr>
+                        <m:t>R</m:t>
+                      </m:r>
+                    </m:num>
+                    <m:den>
+                      <m:r>
+                        <w:rPr>
+                          <w:rFonts w:ascii="Cambria Math" w:eastAsiaTheme="minorEastAsia" w:hAnsi="Cambria Math"/>
+                          <w:color w:val="000000" w:themeColor="text1"/>
+                          <w:sz w:val="26"/>
+                          <w:szCs w:val="26"/>
+                        </w:rPr>
+                        <m:t>θ</m:t>
+                      </m:r>
+                    </m:den>
+                  </m:f>
+                </m:sup>
+              </m:sSup>
+              <m:r>
+                <w:rPr>
+                  <w:rFonts w:ascii="Cambria Math" w:eastAsiaTheme="minorEastAsia" w:hAnsi="Cambria Math"/>
+                  <w:color w:val="000000" w:themeColor="text1"/>
+                  <w:sz w:val="26"/>
+                  <w:szCs w:val="26"/>
+                </w:rPr>
+                <m:t>dR=</m:t>
+              </m:r>
+              <m:f>
+                <m:fPr>
+                  <m:ctrlPr>
+                    <w:rPr>
+                      <w:rFonts w:ascii="Cambria Math" w:eastAsiaTheme="minorEastAsia" w:hAnsi="Cambria Math"/>
+                      <w:i/>
+                      <w:color w:val="000000" w:themeColor="text1"/>
+                      <w:sz w:val="26"/>
+                      <w:szCs w:val="26"/>
+                    </w:rPr>
+                  </m:ctrlPr>
+                </m:fPr>
+                <m:num>
+                  <m:sSup>
+                    <m:sSupPr>
+                      <m:ctrlPr>
+                        <w:rPr>
+                          <w:rFonts w:ascii="Cambria Math" w:eastAsiaTheme="minorEastAsia" w:hAnsi="Cambria Math"/>
+                          <w:i/>
+                          <w:color w:val="000000" w:themeColor="text1"/>
+                          <w:sz w:val="26"/>
+                          <w:szCs w:val="26"/>
+                        </w:rPr>
+                      </m:ctrlPr>
+                    </m:sSupPr>
+                    <m:e>
+                      <m:r>
+                        <w:rPr>
+                          <w:rFonts w:ascii="Cambria Math" w:eastAsiaTheme="minorEastAsia" w:hAnsi="Cambria Math"/>
+                          <w:color w:val="000000" w:themeColor="text1"/>
+                          <w:sz w:val="26"/>
+                          <w:szCs w:val="26"/>
+                        </w:rPr>
+                        <m:t>π</m:t>
+                      </m:r>
+                    </m:e>
+                    <m:sup>
+                      <m:r>
+                        <w:rPr>
+                          <w:rFonts w:ascii="Cambria Math" w:eastAsiaTheme="minorEastAsia" w:hAnsi="Cambria Math"/>
+                          <w:color w:val="000000" w:themeColor="text1"/>
+                          <w:sz w:val="26"/>
+                          <w:szCs w:val="26"/>
+                        </w:rPr>
+                        <m:t>2</m:t>
+                      </m:r>
+                    </m:sup>
+                  </m:sSup>
+                </m:num>
+                <m:den>
+                  <m:r>
+                    <w:rPr>
+                      <w:rFonts w:ascii="Cambria Math" w:eastAsiaTheme="minorEastAsia" w:hAnsi="Cambria Math"/>
+                      <w:color w:val="000000" w:themeColor="text1"/>
+                      <w:sz w:val="26"/>
+                      <w:szCs w:val="26"/>
+                    </w:rPr>
+                    <m:t>θ</m:t>
+                  </m:r>
+                </m:den>
+              </m:f>
+              <m:nary>
+                <m:naryPr>
+                  <m:ctrlPr>
+                    <w:rPr>
+                      <w:rFonts w:ascii="Cambria Math" w:eastAsiaTheme="minorEastAsia" w:hAnsi="Cambria Math"/>
+                      <w:i/>
+                      <w:color w:val="000000" w:themeColor="text1"/>
+                      <w:sz w:val="26"/>
+                      <w:szCs w:val="26"/>
+                    </w:rPr>
+                  </m:ctrlPr>
+                </m:naryPr>
+                <m:sub>
+                  <m:r>
+                    <w:rPr>
+                      <w:rFonts w:ascii="Cambria Math" w:eastAsiaTheme="minorEastAsia" w:hAnsi="Cambria Math"/>
+                      <w:color w:val="000000" w:themeColor="text1"/>
+                      <w:sz w:val="26"/>
+                      <w:szCs w:val="26"/>
+                    </w:rPr>
+                    <m:t>0</m:t>
+                  </m:r>
+                </m:sub>
+                <m:sup>
+                  <m:r>
+                    <w:rPr>
+                      <w:rFonts w:ascii="Cambria Math" w:eastAsiaTheme="minorEastAsia" w:hAnsi="Cambria Math"/>
+                      <w:color w:val="000000" w:themeColor="text1"/>
+                      <w:sz w:val="26"/>
+                      <w:szCs w:val="26"/>
+                    </w:rPr>
+                    <m:t>∞</m:t>
+                  </m:r>
+                </m:sup>
+                <m:e>
+                  <m:sSup>
+                    <m:sSupPr>
+                      <m:ctrlPr>
+                        <w:rPr>
+                          <w:rFonts w:ascii="Cambria Math" w:eastAsiaTheme="minorEastAsia" w:hAnsi="Cambria Math"/>
+                          <w:i/>
+                          <w:color w:val="000000" w:themeColor="text1"/>
+                          <w:sz w:val="26"/>
+                          <w:szCs w:val="26"/>
+                        </w:rPr>
+                      </m:ctrlPr>
+                    </m:sSupPr>
+                    <m:e>
+                      <m:r>
+                        <w:rPr>
+                          <w:rFonts w:ascii="Cambria Math" w:eastAsiaTheme="minorEastAsia" w:hAnsi="Cambria Math"/>
+                          <w:color w:val="000000" w:themeColor="text1"/>
+                          <w:sz w:val="26"/>
+                          <w:szCs w:val="26"/>
+                        </w:rPr>
+                        <m:t>R</m:t>
+                      </m:r>
+                    </m:e>
+                    <m:sup>
+                      <m:r>
+                        <w:rPr>
+                          <w:rFonts w:ascii="Cambria Math" w:eastAsiaTheme="minorEastAsia" w:hAnsi="Cambria Math"/>
+                          <w:color w:val="000000" w:themeColor="text1"/>
+                          <w:sz w:val="26"/>
+                          <w:szCs w:val="26"/>
+                        </w:rPr>
+                        <m:t>4</m:t>
+                      </m:r>
+                    </m:sup>
+                  </m:sSup>
+                  <m:sSup>
+                    <m:sSupPr>
+                      <m:ctrlPr>
+                        <w:rPr>
+                          <w:rFonts w:ascii="Cambria Math" w:eastAsiaTheme="minorEastAsia" w:hAnsi="Cambria Math"/>
+                          <w:i/>
+                          <w:color w:val="000000" w:themeColor="text1"/>
+                          <w:sz w:val="26"/>
+                          <w:szCs w:val="26"/>
+                        </w:rPr>
+                      </m:ctrlPr>
+                    </m:sSupPr>
+                    <m:e>
+                      <m:r>
+                        <w:rPr>
+                          <w:rFonts w:ascii="Cambria Math" w:eastAsiaTheme="minorEastAsia" w:hAnsi="Cambria Math"/>
+                          <w:color w:val="000000" w:themeColor="text1"/>
+                          <w:sz w:val="26"/>
+                          <w:szCs w:val="26"/>
+                        </w:rPr>
+                        <m:t>e</m:t>
+                      </m:r>
+                    </m:e>
+                    <m:sup>
+                      <m:r>
+                        <w:rPr>
+                          <w:rFonts w:ascii="Cambria Math" w:eastAsiaTheme="minorEastAsia" w:hAnsi="Cambria Math"/>
+                          <w:color w:val="000000" w:themeColor="text1"/>
+                          <w:sz w:val="26"/>
+                          <w:szCs w:val="26"/>
+                        </w:rPr>
+                        <m:t>-</m:t>
+                      </m:r>
+                      <m:f>
+                        <m:fPr>
+                          <m:ctrlPr>
+                            <w:rPr>
+                              <w:rFonts w:ascii="Cambria Math" w:eastAsiaTheme="minorEastAsia" w:hAnsi="Cambria Math"/>
+                              <w:i/>
+                              <w:color w:val="000000" w:themeColor="text1"/>
+                              <w:sz w:val="26"/>
+                              <w:szCs w:val="26"/>
+                            </w:rPr>
+                          </m:ctrlPr>
+                        </m:fPr>
+                        <m:num>
+                          <m:r>
+                            <w:rPr>
+                              <w:rFonts w:ascii="Cambria Math" w:eastAsiaTheme="minorEastAsia" w:hAnsi="Cambria Math"/>
+                              <w:color w:val="000000" w:themeColor="text1"/>
+                              <w:sz w:val="26"/>
+                              <w:szCs w:val="26"/>
+                            </w:rPr>
+                            <m:t>R</m:t>
+                          </m:r>
+                        </m:num>
+                        <m:den>
+                          <m:r>
+                            <w:rPr>
+                              <w:rFonts w:ascii="Cambria Math" w:eastAsiaTheme="minorEastAsia" w:hAnsi="Cambria Math"/>
+                              <w:color w:val="000000" w:themeColor="text1"/>
+                              <w:sz w:val="26"/>
+                              <w:szCs w:val="26"/>
+                            </w:rPr>
+                            <m:t>θ</m:t>
+                          </m:r>
+                        </m:den>
+                      </m:f>
+                    </m:sup>
+                  </m:sSup>
+                  <m:r>
+                    <w:rPr>
+                      <w:rFonts w:ascii="Cambria Math" w:eastAsiaTheme="minorEastAsia" w:hAnsi="Cambria Math"/>
+                      <w:color w:val="000000" w:themeColor="text1"/>
+                      <w:sz w:val="26"/>
+                      <w:szCs w:val="26"/>
+                    </w:rPr>
+                    <m:t>dR</m:t>
+                  </m:r>
+                </m:e>
+              </m:nary>
+            </m:e>
+          </m:nary>
+        </m:oMath>
+      </m:oMathPara>
+    </w:p>
+    <w:p>
+      <w:pPr>
+        <w:spacing w:after="0" w:line="360" w:lineRule="auto"/>
+        <w:jc w:val="both"/>
+        <w:rPr>
+          <w:rFonts w:eastAsiaTheme="minorEastAsia"/>
+          <w:color w:val="000000" w:themeColor="text1"/>
+          <w:sz w:val="26"/>
+          <w:szCs w:val="26"/>
+        </w:rPr>
+      </w:pPr>
+      <m:oMathPara>
+        <m:oMathParaPr>
+          <m:jc m:val="left"/>
+        </m:oMathParaPr>
+        <m:oMath>
+          <m:r>
+            <w:rPr>
+              <w:rFonts w:ascii="Cambria Math" w:eastAsiaTheme="minorEastAsia" w:hAnsi="Cambria Math"/>
+              <w:color w:val="000000" w:themeColor="text1"/>
+              <w:sz w:val="26"/>
+              <w:szCs w:val="26"/>
+            </w:rPr>
+            <m:t xml:space="preserve">                  </m:t>
+          </m:r>
+          <m:r>
+            <w:rPr>
+              <w:rFonts w:ascii="Cambria Math" w:eastAsiaTheme="minorEastAsia" w:hAnsi="Cambria Math"/>
+              <w:color w:val="000000" w:themeColor="text1"/>
+              <w:sz w:val="26"/>
+              <w:szCs w:val="26"/>
+            </w:rPr>
+            <m:t>=</m:t>
+          </m:r>
+          <m:f>
+            <m:fPr>
+              <m:ctrlPr>
+                <w:rPr>
+                  <w:rFonts w:ascii="Cambria Math" w:eastAsiaTheme="minorEastAsia" w:hAnsi="Cambria Math"/>
+                  <w:i/>
+                  <w:color w:val="000000" w:themeColor="text1"/>
+                  <w:sz w:val="26"/>
+                  <w:szCs w:val="26"/>
+                </w:rPr>
+              </m:ctrlPr>
+            </m:fPr>
+            <m:num>
+              <m:sSup>
+                <m:sSupPr>
+                  <m:ctrlPr>
+                    <w:rPr>
+                      <w:rFonts w:ascii="Cambria Math" w:eastAsiaTheme="minorEastAsia" w:hAnsi="Cambria Math"/>
+                      <w:i/>
+                      <w:color w:val="000000" w:themeColor="text1"/>
+                      <w:sz w:val="26"/>
+                      <w:szCs w:val="26"/>
+                    </w:rPr>
+                  </m:ctrlPr>
+                </m:sSupPr>
+                <m:e>
+                  <m:r>
+                    <w:rPr>
+                      <w:rFonts w:ascii="Cambria Math" w:eastAsiaTheme="minorEastAsia" w:hAnsi="Cambria Math"/>
+                      <w:color w:val="000000" w:themeColor="text1"/>
+                      <w:sz w:val="26"/>
+                      <w:szCs w:val="26"/>
+                    </w:rPr>
+                    <m:t>π</m:t>
+                  </m:r>
+                </m:e>
+                <m:sup>
+                  <m:r>
+                    <w:rPr>
+                      <w:rFonts w:ascii="Cambria Math" w:eastAsiaTheme="minorEastAsia" w:hAnsi="Cambria Math"/>
+                      <w:color w:val="000000" w:themeColor="text1"/>
+                      <w:sz w:val="26"/>
+                      <w:szCs w:val="26"/>
+                    </w:rPr>
+                    <m:t>2</m:t>
+                  </m:r>
+                </m:sup>
+              </m:sSup>
+            </m:num>
+            <m:den>
+              <m:r>
+                <w:rPr>
+                  <w:rFonts w:ascii="Cambria Math" w:eastAsiaTheme="minorEastAsia" w:hAnsi="Cambria Math"/>
+                  <w:color w:val="000000" w:themeColor="text1"/>
+                  <w:sz w:val="26"/>
+                  <w:szCs w:val="26"/>
+                </w:rPr>
+                <m:t>θ</m:t>
+              </m:r>
+            </m:den>
+          </m:f>
+          <m:sSup>
+            <m:sSupPr>
+              <m:ctrlPr>
+                <w:rPr>
+                  <w:rFonts w:ascii="Cambria Math" w:eastAsiaTheme="minorEastAsia" w:hAnsi="Cambria Math"/>
+                  <w:color w:val="000000" w:themeColor="text1"/>
+                  <w:sz w:val="26"/>
+                  <w:szCs w:val="26"/>
+                </w:rPr>
+              </m:ctrlPr>
+            </m:sSupPr>
+            <m:e>
+              <m:r>
+                <m:rPr>
+                  <m:sty m:val="p"/>
+                </m:rPr>
+                <w:rPr>
+                  <w:rFonts w:ascii="Cambria Math" w:eastAsiaTheme="minorEastAsia" w:hAnsi="Cambria Math"/>
+                  <w:color w:val="000000" w:themeColor="text1"/>
+                  <w:sz w:val="26"/>
+                  <w:szCs w:val="26"/>
+                </w:rPr>
+                <m:t>θ</m:t>
+              </m:r>
+            </m:e>
+            <m:sup>
+              <m:r>
+                <m:rPr>
+                  <m:sty m:val="p"/>
+                </m:rPr>
+                <w:rPr>
+                  <w:rFonts w:ascii="Cambria Math" w:eastAsiaTheme="minorEastAsia" w:hAnsi="Cambria Math"/>
+                  <w:color w:val="000000" w:themeColor="text1"/>
+                  <w:sz w:val="26"/>
+                  <w:szCs w:val="26"/>
+                </w:rPr>
+                <m:t>5</m:t>
+              </m:r>
+            </m:sup>
+          </m:sSup>
+          <m:r>
+            <m:rPr>
+              <m:sty m:val="p"/>
+            </m:rPr>
+            <w:rPr>
+              <w:rFonts w:ascii="Cambria Math" w:eastAsiaTheme="minorEastAsia" w:hAnsi="Cambria Math"/>
+              <w:color w:val="000000" w:themeColor="text1"/>
+              <w:sz w:val="26"/>
+              <w:szCs w:val="26"/>
+            </w:rPr>
+            <m:t>Γ</m:t>
+          </m:r>
+          <m:d>
+            <m:dPr>
+              <m:ctrlPr>
+                <w:rPr>
+                  <w:rFonts w:ascii="Cambria Math" w:eastAsiaTheme="minorEastAsia" w:hAnsi="Cambria Math"/>
+                  <w:i/>
+                  <w:color w:val="000000" w:themeColor="text1"/>
+                  <w:sz w:val="26"/>
+                  <w:szCs w:val="26"/>
+                </w:rPr>
+              </m:ctrlPr>
+            </m:dPr>
+            <m:e>
+              <m:r>
+                <w:rPr>
+                  <w:rFonts w:ascii="Cambria Math" w:eastAsiaTheme="minorEastAsia" w:hAnsi="Cambria Math"/>
+                  <w:color w:val="000000" w:themeColor="text1"/>
+                  <w:sz w:val="26"/>
+                  <w:szCs w:val="26"/>
+                </w:rPr>
+                <m:t>5</m:t>
+              </m:r>
+            </m:e>
+          </m:d>
+          <m:r>
+            <w:rPr>
+              <w:rFonts w:ascii="Cambria Math" w:eastAsiaTheme="minorEastAsia" w:hAnsi="Cambria Math"/>
+              <w:color w:val="000000" w:themeColor="text1"/>
+              <w:sz w:val="26"/>
+              <w:szCs w:val="26"/>
+            </w:rPr>
+            <m:t xml:space="preserve">      </m:t>
+          </m:r>
+          <m:d>
+            <m:dPr>
+              <m:ctrlPr>
+                <w:rPr>
+                  <w:rFonts w:ascii="Cambria Math" w:eastAsiaTheme="minorEastAsia" w:hAnsi="Cambria Math"/>
+                  <w:i/>
+                  <w:color w:val="000000" w:themeColor="text1"/>
+                  <w:sz w:val="26"/>
+                  <w:szCs w:val="26"/>
+                </w:rPr>
+              </m:ctrlPr>
+            </m:dPr>
+            <m:e>
+              <m:r>
+                <w:rPr>
+                  <w:rFonts w:ascii="Cambria Math" w:eastAsiaTheme="minorEastAsia" w:hAnsi="Cambria Math"/>
+                  <w:color w:val="000000" w:themeColor="text1"/>
+                  <w:sz w:val="26"/>
+                  <w:szCs w:val="26"/>
+                </w:rPr>
+                <m:t>Gamma function with α=</m:t>
+              </m:r>
+              <m:r>
+                <w:rPr>
+                  <w:rFonts w:ascii="Cambria Math" w:eastAsiaTheme="minorEastAsia" w:hAnsi="Cambria Math"/>
+                  <w:color w:val="000000" w:themeColor="text1"/>
+                  <w:sz w:val="26"/>
+                  <w:szCs w:val="26"/>
+                </w:rPr>
+                <m:t>5</m:t>
+              </m:r>
+              <m:r>
+                <w:rPr>
+                  <w:rFonts w:ascii="Cambria Math" w:eastAsiaTheme="minorEastAsia" w:hAnsi="Cambria Math"/>
+                  <w:color w:val="000000" w:themeColor="text1"/>
+                  <w:sz w:val="26"/>
+                  <w:szCs w:val="26"/>
+                </w:rPr>
+                <m:t>, β=θ</m:t>
+              </m:r>
+            </m:e>
+          </m:d>
+        </m:oMath>
+      </m:oMathPara>
+    </w:p>
+    <w:p>
+      <w:pPr>
+        <w:spacing w:after="0" w:line="360" w:lineRule="auto"/>
+        <w:jc w:val="both"/>
+        <w:rPr>
+          <w:rFonts w:eastAsiaTheme="minorEastAsia"/>
+          <w:color w:val="000000" w:themeColor="text1"/>
+          <w:sz w:val="26"/>
+          <w:szCs w:val="26"/>
+        </w:rPr>
+      </w:pPr>
+      <m:oMathPara>
+        <m:oMathParaPr>
+          <m:jc m:val="left"/>
+        </m:oMathParaPr>
+        <m:oMath>
+          <m:r>
+            <w:rPr>
+              <w:rFonts w:ascii="Cambria Math" w:eastAsiaTheme="minorEastAsia" w:hAnsi="Cambria Math"/>
+              <w:color w:val="000000" w:themeColor="text1"/>
+              <w:sz w:val="26"/>
+              <w:szCs w:val="26"/>
+            </w:rPr>
+            <m:t xml:space="preserve">                 =</m:t>
+          </m:r>
+          <m:sSup>
+            <m:sSupPr>
+              <m:ctrlPr>
+                <w:rPr>
+                  <w:rFonts w:ascii="Cambria Math" w:eastAsiaTheme="minorEastAsia" w:hAnsi="Cambria Math"/>
+                  <w:i/>
+                  <w:color w:val="000000" w:themeColor="text1"/>
+                  <w:sz w:val="26"/>
+                  <w:szCs w:val="26"/>
+                </w:rPr>
+              </m:ctrlPr>
+            </m:sSupPr>
+            <m:e>
+              <m:r>
+                <w:rPr>
+                  <w:rFonts w:ascii="Cambria Math" w:eastAsiaTheme="minorEastAsia" w:hAnsi="Cambria Math"/>
+                  <w:color w:val="000000" w:themeColor="text1"/>
+                  <w:sz w:val="26"/>
+                  <w:szCs w:val="26"/>
+                </w:rPr>
+                <m:t>π</m:t>
+              </m:r>
+            </m:e>
+            <m:sup>
+              <m:r>
+                <w:rPr>
+                  <w:rFonts w:ascii="Cambria Math" w:eastAsiaTheme="minorEastAsia" w:hAnsi="Cambria Math"/>
+                  <w:color w:val="000000" w:themeColor="text1"/>
+                  <w:sz w:val="26"/>
+                  <w:szCs w:val="26"/>
+                </w:rPr>
+                <m:t>2</m:t>
+              </m:r>
+            </m:sup>
+          </m:sSup>
+          <m:sSup>
+            <m:sSupPr>
+              <m:ctrlPr>
+                <w:rPr>
+                  <w:rFonts w:ascii="Cambria Math" w:eastAsiaTheme="minorEastAsia" w:hAnsi="Cambria Math"/>
+                  <w:i/>
+                  <w:color w:val="000000" w:themeColor="text1"/>
+                  <w:sz w:val="26"/>
+                  <w:szCs w:val="26"/>
+                </w:rPr>
+              </m:ctrlPr>
+            </m:sSupPr>
+            <m:e>
+              <m:r>
+                <w:rPr>
+                  <w:rFonts w:ascii="Cambria Math" w:eastAsiaTheme="minorEastAsia" w:hAnsi="Cambria Math"/>
+                  <w:color w:val="000000" w:themeColor="text1"/>
+                  <w:sz w:val="26"/>
+                  <w:szCs w:val="26"/>
+                </w:rPr>
+                <m:t>θ</m:t>
+              </m:r>
+            </m:e>
+            <m:sup>
+              <m:r>
+                <w:rPr>
+                  <w:rFonts w:ascii="Cambria Math" w:eastAsiaTheme="minorEastAsia" w:hAnsi="Cambria Math"/>
+                  <w:color w:val="000000" w:themeColor="text1"/>
+                  <w:sz w:val="26"/>
+                  <w:szCs w:val="26"/>
+                </w:rPr>
+                <m:t>4</m:t>
+              </m:r>
+            </m:sup>
+          </m:sSup>
+          <m:r>
+            <w:rPr>
+              <w:rFonts w:ascii="Cambria Math" w:eastAsiaTheme="minorEastAsia" w:hAnsi="Cambria Math"/>
+              <w:color w:val="000000" w:themeColor="text1"/>
+              <w:sz w:val="26"/>
+              <w:szCs w:val="26"/>
+            </w:rPr>
+            <m:t>4</m:t>
+          </m:r>
+          <m:r>
+            <w:rPr>
+              <w:rFonts w:ascii="Cambria Math" w:eastAsiaTheme="minorEastAsia" w:hAnsi="Cambria Math"/>
+              <w:color w:val="000000" w:themeColor="text1"/>
+              <w:sz w:val="26"/>
+              <w:szCs w:val="26"/>
+            </w:rPr>
+            <m:t>!=</m:t>
+          </m:r>
+          <m:sSup>
+            <m:sSupPr>
+              <m:ctrlPr>
+                <w:rPr>
+                  <w:rFonts w:ascii="Cambria Math" w:eastAsiaTheme="minorEastAsia" w:hAnsi="Cambria Math"/>
+                  <w:i/>
+                  <w:color w:val="000000" w:themeColor="text1"/>
+                  <w:sz w:val="26"/>
+                  <w:szCs w:val="26"/>
+                </w:rPr>
+              </m:ctrlPr>
+            </m:sSupPr>
+            <m:e>
+              <m:r>
+                <w:rPr>
+                  <w:rFonts w:ascii="Cambria Math" w:eastAsiaTheme="minorEastAsia" w:hAnsi="Cambria Math"/>
+                  <w:color w:val="000000" w:themeColor="text1"/>
+                  <w:sz w:val="26"/>
+                  <w:szCs w:val="26"/>
+                </w:rPr>
+                <m:t>240,000</m:t>
+              </m:r>
+              <m:r>
+                <w:rPr>
+                  <w:rFonts w:ascii="Cambria Math" w:eastAsiaTheme="minorEastAsia" w:hAnsi="Cambria Math"/>
+                  <w:color w:val="000000" w:themeColor="text1"/>
+                  <w:sz w:val="26"/>
+                  <w:szCs w:val="26"/>
+                </w:rPr>
+                <m:t>π</m:t>
+              </m:r>
+            </m:e>
+            <m:sup>
+              <m:r>
+                <w:rPr>
+                  <w:rFonts w:ascii="Cambria Math" w:eastAsiaTheme="minorEastAsia" w:hAnsi="Cambria Math"/>
+                  <w:color w:val="000000" w:themeColor="text1"/>
+                  <w:sz w:val="26"/>
+                  <w:szCs w:val="26"/>
+                </w:rPr>
+                <m:t>2</m:t>
+              </m:r>
+            </m:sup>
+          </m:sSup>
+          <m:r>
+            <w:rPr>
+              <w:rFonts w:ascii="Cambria Math" w:eastAsiaTheme="minorEastAsia" w:hAnsi="Cambria Math"/>
+              <w:color w:val="000000" w:themeColor="text1"/>
+              <w:sz w:val="26"/>
+              <w:szCs w:val="26"/>
+            </w:rPr>
+            <m:t xml:space="preserve">                                                                              </m:t>
+          </m:r>
+          <m:d>
+            <m:dPr>
+              <m:ctrlPr>
+                <w:rPr>
+                  <w:rFonts w:ascii="Cambria Math" w:eastAsiaTheme="minorEastAsia" w:hAnsi="Cambria Math"/>
+                  <w:i/>
+                  <w:color w:val="000000" w:themeColor="text1"/>
+                  <w:sz w:val="26"/>
+                  <w:szCs w:val="26"/>
+                </w:rPr>
+              </m:ctrlPr>
+            </m:dPr>
+            <m:e>
+              <m:r>
+                <w:rPr>
+                  <w:rFonts w:ascii="Cambria Math" w:eastAsiaTheme="minorEastAsia" w:hAnsi="Cambria Math"/>
+                  <w:color w:val="000000" w:themeColor="text1"/>
+                  <w:sz w:val="26"/>
+                  <w:szCs w:val="26"/>
+                </w:rPr>
+                <m:t>2</m:t>
+              </m:r>
+            </m:e>
+          </m:d>
+        </m:oMath>
+      </m:oMathPara>
+    </w:p>
+    <w:p>
+      <w:pPr>
+        <w:spacing w:after="0" w:line="360" w:lineRule="auto"/>
+        <w:jc w:val="both"/>
+        <w:rPr>
+          <w:rFonts w:eastAsiaTheme="minorEastAsia"/>
+          <w:color w:val="000000" w:themeColor="text1"/>
+          <w:sz w:val="26"/>
+          <w:szCs w:val="26"/>
+        </w:rPr>
+      </w:pPr>
+    </w:p>
+    <w:p>
+      <w:pPr>
+        <w:spacing w:after="0" w:line="360" w:lineRule="auto"/>
+        <w:jc w:val="both"/>
+        <w:rPr>
+          <w:rFonts w:eastAsiaTheme="minorEastAsia"/>
+          <w:color w:val="000000" w:themeColor="text1"/>
+          <w:sz w:val="26"/>
+          <w:szCs w:val="26"/>
+        </w:rPr>
+      </w:pPr>
+      <w:r>
+        <w:rPr>
+          <w:rFonts w:eastAsiaTheme="minorEastAsia"/>
+          <w:color w:val="000000" w:themeColor="text1"/>
+          <w:sz w:val="26"/>
+          <w:szCs w:val="26"/>
+        </w:rPr>
+        <w:t>Plug (2) into (1):</w:t>
+      </w:r>
+    </w:p>
+    <w:p>
+      <w:pPr>
+        <w:spacing w:after="0" w:line="360" w:lineRule="auto"/>
+        <w:jc w:val="both"/>
+        <w:rPr>
+          <w:rFonts w:eastAsiaTheme="minorEastAsia"/>
+          <w:color w:val="000000" w:themeColor="text1"/>
+          <w:sz w:val="26"/>
+          <w:szCs w:val="26"/>
+        </w:rPr>
+      </w:pPr>
+      <m:oMathPara>
+        <m:oMathParaPr>
+          <m:jc m:val="left"/>
+        </m:oMathParaPr>
+        <m:oMath>
+          <m:sSup>
+            <m:sSupPr>
+              <m:ctrlPr>
+                <w:rPr>
+                  <w:rFonts w:ascii="Cambria Math" w:eastAsiaTheme="minorEastAsia" w:hAnsi="Cambria Math"/>
+                  <w:i/>
+                  <w:color w:val="000000" w:themeColor="text1"/>
+                  <w:sz w:val="26"/>
+                  <w:szCs w:val="26"/>
+                </w:rPr>
+              </m:ctrlPr>
+            </m:sSupPr>
+            <m:e>
+              <m:r>
+                <w:rPr>
+                  <w:rFonts w:ascii="Cambria Math" w:eastAsiaTheme="minorEastAsia" w:hAnsi="Cambria Math"/>
+                  <w:color w:val="000000" w:themeColor="text1"/>
+                  <w:sz w:val="26"/>
+                  <w:szCs w:val="26"/>
+                </w:rPr>
+                <m:t>σ</m:t>
+              </m:r>
+            </m:e>
+            <m:sup>
+              <m:r>
+                <w:rPr>
+                  <w:rFonts w:ascii="Cambria Math" w:eastAsiaTheme="minorEastAsia" w:hAnsi="Cambria Math"/>
+                  <w:color w:val="000000" w:themeColor="text1"/>
+                  <w:sz w:val="26"/>
+                  <w:szCs w:val="26"/>
+                </w:rPr>
+                <m:t>2</m:t>
+              </m:r>
+            </m:sup>
+          </m:sSup>
+          <m:r>
+            <w:rPr>
+              <w:rFonts w:ascii="Cambria Math" w:eastAsiaTheme="minorEastAsia" w:hAnsi="Cambria Math"/>
+              <w:color w:val="000000" w:themeColor="text1"/>
+              <w:sz w:val="26"/>
+              <w:szCs w:val="26"/>
+            </w:rPr>
+            <m:t>=240,000</m:t>
+          </m:r>
+          <m:sSup>
+            <m:sSupPr>
+              <m:ctrlPr>
+                <w:rPr>
+                  <w:rFonts w:ascii="Cambria Math" w:eastAsiaTheme="minorEastAsia" w:hAnsi="Cambria Math"/>
+                  <w:i/>
+                  <w:color w:val="000000" w:themeColor="text1"/>
+                  <w:sz w:val="26"/>
+                  <w:szCs w:val="26"/>
+                </w:rPr>
+              </m:ctrlPr>
+            </m:sSupPr>
+            <m:e>
+              <m:r>
+                <w:rPr>
+                  <w:rFonts w:ascii="Cambria Math" w:eastAsiaTheme="minorEastAsia" w:hAnsi="Cambria Math"/>
+                  <w:color w:val="000000" w:themeColor="text1"/>
+                  <w:sz w:val="26"/>
+                  <w:szCs w:val="26"/>
+                </w:rPr>
+                <m:t>π</m:t>
+              </m:r>
+            </m:e>
+            <m:sup>
+              <m:r>
+                <w:rPr>
+                  <w:rFonts w:ascii="Cambria Math" w:eastAsiaTheme="minorEastAsia" w:hAnsi="Cambria Math"/>
+                  <w:color w:val="000000" w:themeColor="text1"/>
+                  <w:sz w:val="26"/>
+                  <w:szCs w:val="26"/>
+                </w:rPr>
+                <m:t>2</m:t>
+              </m:r>
+            </m:sup>
+          </m:sSup>
+          <m:r>
+            <w:rPr>
+              <w:rFonts w:ascii="Cambria Math" w:eastAsiaTheme="minorEastAsia" w:hAnsi="Cambria Math"/>
+              <w:color w:val="000000" w:themeColor="text1"/>
+              <w:sz w:val="26"/>
+              <w:szCs w:val="26"/>
+            </w:rPr>
+            <m:t>-40,000</m:t>
+          </m:r>
+          <m:sSup>
+            <m:sSupPr>
+              <m:ctrlPr>
+                <w:rPr>
+                  <w:rFonts w:ascii="Cambria Math" w:eastAsiaTheme="minorEastAsia" w:hAnsi="Cambria Math"/>
+                  <w:i/>
+                  <w:color w:val="000000" w:themeColor="text1"/>
+                  <w:sz w:val="26"/>
+                  <w:szCs w:val="26"/>
+                </w:rPr>
+              </m:ctrlPr>
+            </m:sSupPr>
+            <m:e>
+              <m:r>
+                <w:rPr>
+                  <w:rFonts w:ascii="Cambria Math" w:eastAsiaTheme="minorEastAsia" w:hAnsi="Cambria Math"/>
+                  <w:color w:val="000000" w:themeColor="text1"/>
+                  <w:sz w:val="26"/>
+                  <w:szCs w:val="26"/>
+                </w:rPr>
+                <m:t>π</m:t>
+              </m:r>
+            </m:e>
+            <m:sup>
+              <m:r>
+                <w:rPr>
+                  <w:rFonts w:ascii="Cambria Math" w:eastAsiaTheme="minorEastAsia" w:hAnsi="Cambria Math"/>
+                  <w:color w:val="000000" w:themeColor="text1"/>
+                  <w:sz w:val="26"/>
+                  <w:szCs w:val="26"/>
+                </w:rPr>
+                <m:t>2</m:t>
+              </m:r>
+            </m:sup>
+          </m:sSup>
+          <m:r>
+            <w:rPr>
+              <w:rFonts w:ascii="Cambria Math" w:eastAsiaTheme="minorEastAsia" w:hAnsi="Cambria Math"/>
+              <w:color w:val="000000" w:themeColor="text1"/>
+              <w:sz w:val="26"/>
+              <w:szCs w:val="26"/>
+            </w:rPr>
+            <m:t>=200,000</m:t>
+          </m:r>
+          <m:sSup>
+            <m:sSupPr>
+              <m:ctrlPr>
+                <w:rPr>
+                  <w:rFonts w:ascii="Cambria Math" w:eastAsiaTheme="minorEastAsia" w:hAnsi="Cambria Math"/>
+                  <w:i/>
+                  <w:color w:val="000000" w:themeColor="text1"/>
+                  <w:sz w:val="26"/>
+                  <w:szCs w:val="26"/>
+                </w:rPr>
+              </m:ctrlPr>
+            </m:sSupPr>
+            <m:e>
+              <m:r>
+                <w:rPr>
+                  <w:rFonts w:ascii="Cambria Math" w:eastAsiaTheme="minorEastAsia" w:hAnsi="Cambria Math"/>
+                  <w:color w:val="000000" w:themeColor="text1"/>
+                  <w:sz w:val="26"/>
+                  <w:szCs w:val="26"/>
+                </w:rPr>
+                <m:t>π</m:t>
+              </m:r>
+            </m:e>
+            <m:sup>
+              <m:r>
+                <w:rPr>
+                  <w:rFonts w:ascii="Cambria Math" w:eastAsiaTheme="minorEastAsia" w:hAnsi="Cambria Math"/>
+                  <w:color w:val="000000" w:themeColor="text1"/>
+                  <w:sz w:val="26"/>
+                  <w:szCs w:val="26"/>
+                </w:rPr>
+                <m:t>2</m:t>
+              </m:r>
+            </m:sup>
+          </m:sSup>
+        </m:oMath>
+      </m:oMathPara>
+    </w:p>
+    <w:p>
+      <w:pPr>
+        <w:spacing w:after="0" w:line="360" w:lineRule="auto"/>
+        <w:jc w:val="both"/>
+        <w:rPr>
+          <w:rFonts w:eastAsiaTheme="minorEastAsia"/>
+          <w:color w:val="000000" w:themeColor="text1"/>
+          <w:sz w:val="26"/>
+          <w:szCs w:val="26"/>
+        </w:rPr>
+      </w:pPr>
+    </w:p>
+    <w:p>
+      <w:pPr>
+        <w:spacing w:after="0" w:line="360" w:lineRule="auto"/>
+        <w:jc w:val="both"/>
+        <w:rPr>
+          <w:rFonts w:eastAsiaTheme="minorEastAsia"/>
+          <w:color w:val="000000" w:themeColor="text1"/>
+          <w:sz w:val="26"/>
+          <w:szCs w:val="26"/>
+        </w:rPr>
+      </w:pPr>
     </w:p>
     <w:sectPr>
       <w:pgSz w:w="12240" w:h="15840"/>

</xml_diff>